<commit_message>
Finished use cases document
</commit_message>
<xml_diff>
--- a/cazurile-de-utilizare.docx
+++ b/cazurile-de-utilizare.docx
@@ -15,7 +15,7 @@
     </w:p>
     <w:p>
       <w:pPr>
-        <w:pStyle w:val="Normal1"/>
+        <w:pStyle w:val="LOnormal"/>
         <w:rPr/>
       </w:pPr>
       <w:r>
@@ -60,7 +60,7 @@
           </w:tcPr>
           <w:p>
             <w:pPr>
-              <w:pStyle w:val="Normal1"/>
+              <w:pStyle w:val="LOnormal"/>
               <w:widowControl w:val="false"/>
               <w:spacing w:lineRule="auto" w:line="240" w:before="0" w:after="0"/>
               <w:jc w:val="left"/>
@@ -86,11 +86,10 @@
           </w:tcPr>
           <w:p>
             <w:pPr>
-              <w:pStyle w:val="Normal1"/>
-              <w:keepNext w:val="false"/>
-              <w:keepLines w:val="false"/>
-              <w:widowControl w:val="false"/>
-              <w:pBdr/>
+              <w:pStyle w:val="LOnormal"/>
+              <w:keepNext w:val="false"/>
+              <w:keepLines w:val="false"/>
+              <w:widowControl w:val="false"/>
               <w:shd w:val="clear" w:fill="auto"/>
               <w:spacing w:lineRule="auto" w:line="240" w:before="0" w:after="0"/>
               <w:ind w:left="0" w:right="0" w:hanging="0"/>
@@ -126,11 +125,10 @@
           </w:tcPr>
           <w:p>
             <w:pPr>
-              <w:pStyle w:val="Normal1"/>
-              <w:keepNext w:val="false"/>
-              <w:keepLines w:val="false"/>
-              <w:widowControl w:val="false"/>
-              <w:pBdr/>
+              <w:pStyle w:val="LOnormal"/>
+              <w:keepNext w:val="false"/>
+              <w:keepLines w:val="false"/>
+              <w:widowControl w:val="false"/>
               <w:shd w:val="clear" w:fill="auto"/>
               <w:spacing w:lineRule="auto" w:line="240" w:before="0" w:after="0"/>
               <w:ind w:left="0" w:right="0" w:hanging="0"/>
@@ -156,11 +154,10 @@
           </w:tcPr>
           <w:p>
             <w:pPr>
-              <w:pStyle w:val="Normal1"/>
-              <w:keepNext w:val="false"/>
-              <w:keepLines w:val="false"/>
-              <w:widowControl w:val="false"/>
-              <w:pBdr/>
+              <w:pStyle w:val="LOnormal"/>
+              <w:keepNext w:val="false"/>
+              <w:keepLines w:val="false"/>
+              <w:widowControl w:val="false"/>
               <w:shd w:val="clear" w:fill="auto"/>
               <w:spacing w:lineRule="auto" w:line="240" w:before="0" w:after="0"/>
               <w:ind w:left="0" w:right="0" w:hanging="0"/>
@@ -186,11 +183,10 @@
           </w:tcPr>
           <w:p>
             <w:pPr>
-              <w:pStyle w:val="Normal1"/>
-              <w:keepNext w:val="false"/>
-              <w:keepLines w:val="false"/>
-              <w:widowControl w:val="false"/>
-              <w:pBdr/>
+              <w:pStyle w:val="LOnormal"/>
+              <w:keepNext w:val="false"/>
+              <w:keepLines w:val="false"/>
+              <w:widowControl w:val="false"/>
               <w:shd w:val="clear" w:fill="auto"/>
               <w:spacing w:lineRule="auto" w:line="240" w:before="0" w:after="0"/>
               <w:ind w:left="0" w:right="0" w:hanging="0"/>
@@ -216,11 +212,10 @@
           </w:tcPr>
           <w:p>
             <w:pPr>
-              <w:pStyle w:val="Normal1"/>
-              <w:keepNext w:val="false"/>
-              <w:keepLines w:val="false"/>
-              <w:widowControl w:val="false"/>
-              <w:pBdr/>
+              <w:pStyle w:val="LOnormal"/>
+              <w:keepNext w:val="false"/>
+              <w:keepLines w:val="false"/>
+              <w:widowControl w:val="false"/>
               <w:shd w:val="clear" w:fill="auto"/>
               <w:spacing w:lineRule="auto" w:line="240" w:before="0" w:after="0"/>
               <w:ind w:left="0" w:right="0" w:hanging="0"/>
@@ -251,11 +246,10 @@
           </w:tcPr>
           <w:p>
             <w:pPr>
-              <w:pStyle w:val="Normal1"/>
-              <w:keepNext w:val="false"/>
-              <w:keepLines w:val="false"/>
-              <w:widowControl w:val="false"/>
-              <w:pBdr/>
+              <w:pStyle w:val="LOnormal"/>
+              <w:keepNext w:val="false"/>
+              <w:keepLines w:val="false"/>
+              <w:widowControl w:val="false"/>
               <w:shd w:val="clear" w:fill="auto"/>
               <w:spacing w:lineRule="auto" w:line="240" w:before="0" w:after="0"/>
               <w:ind w:left="0" w:right="0" w:hanging="0"/>
@@ -282,11 +276,10 @@
           </w:tcPr>
           <w:p>
             <w:pPr>
-              <w:pStyle w:val="Normal1"/>
-              <w:keepNext w:val="false"/>
-              <w:keepLines w:val="false"/>
-              <w:widowControl w:val="false"/>
-              <w:pBdr/>
+              <w:pStyle w:val="LOnormal"/>
+              <w:keepNext w:val="false"/>
+              <w:keepLines w:val="false"/>
+              <w:widowControl w:val="false"/>
               <w:shd w:val="clear" w:fill="auto"/>
               <w:spacing w:lineRule="auto" w:line="240" w:before="0" w:after="0"/>
               <w:ind w:left="0" w:right="0" w:hanging="0"/>
@@ -317,11 +310,10 @@
           </w:tcPr>
           <w:p>
             <w:pPr>
-              <w:pStyle w:val="Normal1"/>
-              <w:keepNext w:val="false"/>
-              <w:keepLines w:val="false"/>
-              <w:widowControl w:val="false"/>
-              <w:pBdr/>
+              <w:pStyle w:val="LOnormal"/>
+              <w:keepNext w:val="false"/>
+              <w:keepLines w:val="false"/>
+              <w:widowControl w:val="false"/>
               <w:shd w:val="clear" w:fill="auto"/>
               <w:spacing w:lineRule="auto" w:line="240" w:before="0" w:after="0"/>
               <w:ind w:left="0" w:right="0" w:hanging="0"/>
@@ -348,11 +340,10 @@
           </w:tcPr>
           <w:p>
             <w:pPr>
-              <w:pStyle w:val="Normal1"/>
-              <w:keepNext w:val="false"/>
-              <w:keepLines w:val="false"/>
-              <w:widowControl w:val="false"/>
-              <w:pBdr/>
+              <w:pStyle w:val="LOnormal"/>
+              <w:keepNext w:val="false"/>
+              <w:keepLines w:val="false"/>
+              <w:widowControl w:val="false"/>
               <w:shd w:val="clear" w:fill="auto"/>
               <w:spacing w:lineRule="auto" w:line="240" w:before="0" w:after="0"/>
               <w:ind w:left="0" w:right="0" w:hanging="0"/>
@@ -383,11 +374,10 @@
           </w:tcPr>
           <w:p>
             <w:pPr>
-              <w:pStyle w:val="Normal1"/>
-              <w:keepNext w:val="false"/>
-              <w:keepLines w:val="false"/>
-              <w:widowControl w:val="false"/>
-              <w:pBdr/>
+              <w:pStyle w:val="LOnormal"/>
+              <w:keepNext w:val="false"/>
+              <w:keepLines w:val="false"/>
+              <w:widowControl w:val="false"/>
               <w:shd w:val="clear" w:fill="auto"/>
               <w:spacing w:lineRule="auto" w:line="240" w:before="0" w:after="0"/>
               <w:ind w:left="0" w:right="0" w:hanging="0"/>
@@ -414,11 +404,10 @@
           </w:tcPr>
           <w:p>
             <w:pPr>
-              <w:pStyle w:val="Normal1"/>
-              <w:keepNext w:val="false"/>
-              <w:keepLines w:val="false"/>
-              <w:widowControl w:val="false"/>
-              <w:pBdr/>
+              <w:pStyle w:val="LOnormal"/>
+              <w:keepNext w:val="false"/>
+              <w:keepLines w:val="false"/>
+              <w:widowControl w:val="false"/>
               <w:shd w:val="clear" w:fill="auto"/>
               <w:spacing w:lineRule="auto" w:line="240" w:before="0" w:after="0"/>
               <w:ind w:left="0" w:right="0" w:hanging="0"/>
@@ -449,11 +438,10 @@
           </w:tcPr>
           <w:p>
             <w:pPr>
-              <w:pStyle w:val="Normal1"/>
-              <w:keepNext w:val="false"/>
-              <w:keepLines w:val="false"/>
-              <w:widowControl w:val="false"/>
-              <w:pBdr/>
+              <w:pStyle w:val="LOnormal"/>
+              <w:keepNext w:val="false"/>
+              <w:keepLines w:val="false"/>
+              <w:widowControl w:val="false"/>
               <w:shd w:val="clear" w:fill="auto"/>
               <w:spacing w:lineRule="auto" w:line="240" w:before="0" w:after="0"/>
               <w:ind w:left="0" w:right="0" w:hanging="0"/>
@@ -480,11 +468,10 @@
           </w:tcPr>
           <w:p>
             <w:pPr>
-              <w:pStyle w:val="Normal1"/>
-              <w:keepNext w:val="false"/>
-              <w:keepLines w:val="false"/>
-              <w:widowControl w:val="false"/>
-              <w:pBdr/>
+              <w:pStyle w:val="LOnormal"/>
+              <w:keepNext w:val="false"/>
+              <w:keepLines w:val="false"/>
+              <w:widowControl w:val="false"/>
               <w:shd w:val="clear" w:fill="auto"/>
               <w:spacing w:lineRule="auto" w:line="240" w:before="0" w:after="0"/>
               <w:ind w:left="0" w:right="0" w:hanging="0"/>
@@ -515,11 +502,10 @@
           </w:tcPr>
           <w:p>
             <w:pPr>
-              <w:pStyle w:val="Normal1"/>
-              <w:keepNext w:val="false"/>
-              <w:keepLines w:val="false"/>
-              <w:widowControl w:val="false"/>
-              <w:pBdr/>
+              <w:pStyle w:val="LOnormal"/>
+              <w:keepNext w:val="false"/>
+              <w:keepLines w:val="false"/>
+              <w:widowControl w:val="false"/>
               <w:shd w:val="clear" w:fill="auto"/>
               <w:spacing w:lineRule="auto" w:line="240" w:before="0" w:after="0"/>
               <w:ind w:left="0" w:right="0" w:hanging="0"/>
@@ -546,11 +532,10 @@
           </w:tcPr>
           <w:p>
             <w:pPr>
-              <w:pStyle w:val="Normal1"/>
-              <w:keepNext w:val="false"/>
-              <w:keepLines w:val="false"/>
-              <w:widowControl w:val="false"/>
-              <w:pBdr/>
+              <w:pStyle w:val="LOnormal"/>
+              <w:keepNext w:val="false"/>
+              <w:keepLines w:val="false"/>
+              <w:widowControl w:val="false"/>
               <w:shd w:val="clear" w:fill="auto"/>
               <w:spacing w:lineRule="auto" w:line="240" w:before="0" w:after="0"/>
               <w:ind w:left="0" w:right="0" w:hanging="0"/>
@@ -564,9 +549,8 @@
           </w:p>
           <w:p>
             <w:pPr>
-              <w:pStyle w:val="Normal1"/>
-              <w:widowControl w:val="false"/>
-              <w:pBdr/>
+              <w:pStyle w:val="LOnormal"/>
+              <w:widowControl w:val="false"/>
               <w:shd w:val="clear" w:fill="auto"/>
               <w:spacing w:lineRule="auto" w:line="240" w:before="0" w:after="0"/>
               <w:ind w:left="0" w:right="0" w:hanging="0"/>
@@ -597,11 +581,10 @@
           </w:tcPr>
           <w:p>
             <w:pPr>
-              <w:pStyle w:val="Normal1"/>
-              <w:keepNext w:val="false"/>
-              <w:keepLines w:val="false"/>
-              <w:widowControl w:val="false"/>
-              <w:pBdr/>
+              <w:pStyle w:val="LOnormal"/>
+              <w:keepNext w:val="false"/>
+              <w:keepLines w:val="false"/>
+              <w:widowControl w:val="false"/>
               <w:shd w:val="clear" w:fill="auto"/>
               <w:spacing w:lineRule="auto" w:line="240" w:before="0" w:after="0"/>
               <w:ind w:left="0" w:right="0" w:hanging="0"/>
@@ -628,11 +611,10 @@
           </w:tcPr>
           <w:p>
             <w:pPr>
-              <w:pStyle w:val="Normal1"/>
-              <w:keepNext w:val="false"/>
-              <w:keepLines w:val="false"/>
-              <w:widowControl w:val="false"/>
-              <w:pBdr/>
+              <w:pStyle w:val="LOnormal"/>
+              <w:keepNext w:val="false"/>
+              <w:keepLines w:val="false"/>
+              <w:widowControl w:val="false"/>
               <w:shd w:val="clear" w:fill="auto"/>
               <w:spacing w:lineRule="auto" w:line="240" w:before="0" w:after="0"/>
               <w:ind w:left="0" w:right="0" w:hanging="0"/>
@@ -653,9 +635,8 @@
           </w:p>
           <w:p>
             <w:pPr>
-              <w:pStyle w:val="Normal1"/>
-              <w:widowControl w:val="false"/>
-              <w:pBdr/>
+              <w:pStyle w:val="LOnormal"/>
+              <w:widowControl w:val="false"/>
               <w:shd w:val="clear" w:fill="auto"/>
               <w:spacing w:lineRule="auto" w:line="240" w:before="0" w:after="0"/>
               <w:ind w:left="0" w:right="0" w:hanging="0"/>
@@ -676,9 +657,8 @@
           </w:p>
           <w:p>
             <w:pPr>
-              <w:pStyle w:val="Normal1"/>
-              <w:widowControl w:val="false"/>
-              <w:pBdr/>
+              <w:pStyle w:val="LOnormal"/>
+              <w:widowControl w:val="false"/>
               <w:shd w:val="clear" w:fill="auto"/>
               <w:spacing w:lineRule="auto" w:line="240" w:before="0" w:after="0"/>
               <w:ind w:left="0" w:right="0" w:hanging="0"/>
@@ -716,11 +696,10 @@
           </w:tcPr>
           <w:p>
             <w:pPr>
-              <w:pStyle w:val="Normal1"/>
-              <w:keepNext w:val="false"/>
-              <w:keepLines w:val="false"/>
-              <w:widowControl w:val="false"/>
-              <w:pBdr/>
+              <w:pStyle w:val="LOnormal"/>
+              <w:keepNext w:val="false"/>
+              <w:keepLines w:val="false"/>
+              <w:widowControl w:val="false"/>
               <w:shd w:val="clear" w:fill="auto"/>
               <w:spacing w:lineRule="auto" w:line="240" w:before="0" w:after="0"/>
               <w:ind w:left="0" w:right="0" w:hanging="0"/>
@@ -747,11 +726,10 @@
           </w:tcPr>
           <w:p>
             <w:pPr>
-              <w:pStyle w:val="Normal1"/>
-              <w:keepNext w:val="false"/>
-              <w:keepLines w:val="false"/>
-              <w:widowControl w:val="false"/>
-              <w:pBdr/>
+              <w:pStyle w:val="LOnormal"/>
+              <w:keepNext w:val="false"/>
+              <w:keepLines w:val="false"/>
+              <w:widowControl w:val="false"/>
               <w:shd w:val="clear" w:fill="auto"/>
               <w:spacing w:lineRule="auto" w:line="240" w:before="0" w:after="0"/>
               <w:ind w:left="0" w:right="0" w:hanging="0"/>
@@ -772,9 +750,8 @@
           </w:p>
           <w:p>
             <w:pPr>
-              <w:pStyle w:val="Normal1"/>
-              <w:widowControl w:val="false"/>
-              <w:pBdr/>
+              <w:pStyle w:val="LOnormal"/>
+              <w:widowControl w:val="false"/>
               <w:shd w:val="clear" w:fill="auto"/>
               <w:spacing w:lineRule="auto" w:line="240" w:before="0" w:after="0"/>
               <w:ind w:left="0" w:right="0" w:hanging="0"/>
@@ -798,7 +775,7 @@
     </w:tbl>
     <w:p>
       <w:pPr>
-        <w:pStyle w:val="Normal1"/>
+        <w:pStyle w:val="LOnormal"/>
         <w:rPr/>
       </w:pPr>
       <w:r>
@@ -824,7 +801,7 @@
         <w:gridCol w:w="2340"/>
         <w:gridCol w:w="2340"/>
         <w:gridCol w:w="2340"/>
-        <w:gridCol w:w="2340"/>
+        <w:gridCol w:w="2339"/>
       </w:tblGrid>
       <w:tr>
         <w:trPr>
@@ -843,7 +820,7 @@
           </w:tcPr>
           <w:p>
             <w:pPr>
-              <w:pStyle w:val="Normal1"/>
+              <w:pStyle w:val="LOnormal"/>
               <w:widowControl w:val="false"/>
               <w:spacing w:lineRule="auto" w:line="240" w:before="0" w:after="0"/>
               <w:jc w:val="left"/>
@@ -857,7 +834,7 @@
         </w:tc>
         <w:tc>
           <w:tcPr>
-            <w:tcW w:w="7020" w:type="dxa"/>
+            <w:tcW w:w="7019" w:type="dxa"/>
             <w:gridSpan w:val="3"/>
             <w:tcBorders>
               <w:top w:val="single" w:sz="8" w:space="0" w:color="000000"/>
@@ -869,11 +846,10 @@
           </w:tcPr>
           <w:p>
             <w:pPr>
-              <w:pStyle w:val="Normal1"/>
-              <w:keepNext w:val="false"/>
-              <w:keepLines w:val="false"/>
-              <w:widowControl w:val="false"/>
-              <w:pBdr/>
+              <w:pStyle w:val="LOnormal"/>
+              <w:keepNext w:val="false"/>
+              <w:keepLines w:val="false"/>
+              <w:widowControl w:val="false"/>
               <w:shd w:val="clear" w:fill="auto"/>
               <w:spacing w:lineRule="auto" w:line="240" w:before="0" w:after="0"/>
               <w:ind w:left="0" w:right="0" w:hanging="0"/>
@@ -909,11 +885,10 @@
           </w:tcPr>
           <w:p>
             <w:pPr>
-              <w:pStyle w:val="Normal1"/>
-              <w:keepNext w:val="false"/>
-              <w:keepLines w:val="false"/>
-              <w:widowControl w:val="false"/>
-              <w:pBdr/>
+              <w:pStyle w:val="LOnormal"/>
+              <w:keepNext w:val="false"/>
+              <w:keepLines w:val="false"/>
+              <w:widowControl w:val="false"/>
               <w:shd w:val="clear" w:fill="auto"/>
               <w:spacing w:lineRule="auto" w:line="240" w:before="0" w:after="0"/>
               <w:ind w:left="0" w:right="0" w:hanging="0"/>
@@ -939,11 +914,10 @@
           </w:tcPr>
           <w:p>
             <w:pPr>
-              <w:pStyle w:val="Normal1"/>
-              <w:keepNext w:val="false"/>
-              <w:keepLines w:val="false"/>
-              <w:widowControl w:val="false"/>
-              <w:pBdr/>
+              <w:pStyle w:val="LOnormal"/>
+              <w:keepNext w:val="false"/>
+              <w:keepLines w:val="false"/>
+              <w:widowControl w:val="false"/>
               <w:shd w:val="clear" w:fill="auto"/>
               <w:spacing w:lineRule="auto" w:line="240" w:before="0" w:after="0"/>
               <w:ind w:left="0" w:right="0" w:hanging="0"/>
@@ -969,11 +943,10 @@
           </w:tcPr>
           <w:p>
             <w:pPr>
-              <w:pStyle w:val="Normal1"/>
-              <w:keepNext w:val="false"/>
-              <w:keepLines w:val="false"/>
-              <w:widowControl w:val="false"/>
-              <w:pBdr/>
+              <w:pStyle w:val="LOnormal"/>
+              <w:keepNext w:val="false"/>
+              <w:keepLines w:val="false"/>
+              <w:widowControl w:val="false"/>
               <w:shd w:val="clear" w:fill="auto"/>
               <w:spacing w:lineRule="auto" w:line="240" w:before="0" w:after="0"/>
               <w:ind w:left="0" w:right="0" w:hanging="0"/>
@@ -988,22 +961,21 @@
         </w:tc>
         <w:tc>
           <w:tcPr>
-            <w:tcW w:w="2340" w:type="dxa"/>
-            <w:tcBorders>
-              <w:top w:val="single" w:sz="8" w:space="0" w:color="000000"/>
-              <w:left w:val="single" w:sz="8" w:space="0" w:color="000000"/>
-              <w:bottom w:val="single" w:sz="8" w:space="0" w:color="000000"/>
-              <w:right w:val="single" w:sz="8" w:space="0" w:color="000000"/>
-            </w:tcBorders>
-            <w:shd w:fill="auto" w:val="clear"/>
-          </w:tcPr>
-          <w:p>
-            <w:pPr>
-              <w:pStyle w:val="Normal1"/>
-              <w:keepNext w:val="false"/>
-              <w:keepLines w:val="false"/>
-              <w:widowControl w:val="false"/>
-              <w:pBdr/>
+            <w:tcW w:w="2339" w:type="dxa"/>
+            <w:tcBorders>
+              <w:top w:val="single" w:sz="8" w:space="0" w:color="000000"/>
+              <w:left w:val="single" w:sz="8" w:space="0" w:color="000000"/>
+              <w:bottom w:val="single" w:sz="8" w:space="0" w:color="000000"/>
+              <w:right w:val="single" w:sz="8" w:space="0" w:color="000000"/>
+            </w:tcBorders>
+            <w:shd w:fill="auto" w:val="clear"/>
+          </w:tcPr>
+          <w:p>
+            <w:pPr>
+              <w:pStyle w:val="LOnormal"/>
+              <w:keepNext w:val="false"/>
+              <w:keepLines w:val="false"/>
+              <w:widowControl w:val="false"/>
               <w:shd w:val="clear" w:fill="auto"/>
               <w:spacing w:lineRule="auto" w:line="240" w:before="0" w:after="0"/>
               <w:ind w:left="0" w:right="0" w:hanging="0"/>
@@ -1034,11 +1006,10 @@
           </w:tcPr>
           <w:p>
             <w:pPr>
-              <w:pStyle w:val="Normal1"/>
-              <w:keepNext w:val="false"/>
-              <w:keepLines w:val="false"/>
-              <w:widowControl w:val="false"/>
-              <w:pBdr/>
+              <w:pStyle w:val="LOnormal"/>
+              <w:keepNext w:val="false"/>
+              <w:keepLines w:val="false"/>
+              <w:widowControl w:val="false"/>
               <w:shd w:val="clear" w:fill="auto"/>
               <w:spacing w:lineRule="auto" w:line="240" w:before="0" w:after="0"/>
               <w:ind w:left="0" w:right="0" w:hanging="0"/>
@@ -1053,7 +1024,7 @@
         </w:tc>
         <w:tc>
           <w:tcPr>
-            <w:tcW w:w="7020" w:type="dxa"/>
+            <w:tcW w:w="7019" w:type="dxa"/>
             <w:gridSpan w:val="3"/>
             <w:tcBorders>
               <w:top w:val="single" w:sz="8" w:space="0" w:color="000000"/>
@@ -1065,11 +1036,10 @@
           </w:tcPr>
           <w:p>
             <w:pPr>
-              <w:pStyle w:val="Normal1"/>
-              <w:keepNext w:val="false"/>
-              <w:keepLines w:val="false"/>
-              <w:widowControl w:val="false"/>
-              <w:pBdr/>
+              <w:pStyle w:val="LOnormal"/>
+              <w:keepNext w:val="false"/>
+              <w:keepLines w:val="false"/>
+              <w:widowControl w:val="false"/>
               <w:shd w:val="clear" w:fill="auto"/>
               <w:spacing w:lineRule="auto" w:line="240" w:before="0" w:after="0"/>
               <w:ind w:left="0" w:right="0" w:hanging="0"/>
@@ -1100,11 +1070,10 @@
           </w:tcPr>
           <w:p>
             <w:pPr>
-              <w:pStyle w:val="Normal1"/>
-              <w:keepNext w:val="false"/>
-              <w:keepLines w:val="false"/>
-              <w:widowControl w:val="false"/>
-              <w:pBdr/>
+              <w:pStyle w:val="LOnormal"/>
+              <w:keepNext w:val="false"/>
+              <w:keepLines w:val="false"/>
+              <w:widowControl w:val="false"/>
               <w:shd w:val="clear" w:fill="auto"/>
               <w:spacing w:lineRule="auto" w:line="240" w:before="0" w:after="0"/>
               <w:ind w:left="0" w:right="0" w:hanging="0"/>
@@ -1119,7 +1088,7 @@
         </w:tc>
         <w:tc>
           <w:tcPr>
-            <w:tcW w:w="7020" w:type="dxa"/>
+            <w:tcW w:w="7019" w:type="dxa"/>
             <w:gridSpan w:val="3"/>
             <w:tcBorders>
               <w:top w:val="single" w:sz="8" w:space="0" w:color="000000"/>
@@ -1131,11 +1100,10 @@
           </w:tcPr>
           <w:p>
             <w:pPr>
-              <w:pStyle w:val="Normal1"/>
-              <w:keepNext w:val="false"/>
-              <w:keepLines w:val="false"/>
-              <w:widowControl w:val="false"/>
-              <w:pBdr/>
+              <w:pStyle w:val="LOnormal"/>
+              <w:keepNext w:val="false"/>
+              <w:keepLines w:val="false"/>
+              <w:widowControl w:val="false"/>
               <w:shd w:val="clear" w:fill="auto"/>
               <w:spacing w:lineRule="auto" w:line="240" w:before="0" w:after="0"/>
               <w:ind w:left="0" w:right="0" w:hanging="0"/>
@@ -1166,11 +1134,10 @@
           </w:tcPr>
           <w:p>
             <w:pPr>
-              <w:pStyle w:val="Normal1"/>
-              <w:keepNext w:val="false"/>
-              <w:keepLines w:val="false"/>
-              <w:widowControl w:val="false"/>
-              <w:pBdr/>
+              <w:pStyle w:val="LOnormal"/>
+              <w:keepNext w:val="false"/>
+              <w:keepLines w:val="false"/>
+              <w:widowControl w:val="false"/>
               <w:shd w:val="clear" w:fill="auto"/>
               <w:spacing w:lineRule="auto" w:line="240" w:before="0" w:after="0"/>
               <w:ind w:left="0" w:right="0" w:hanging="0"/>
@@ -1185,7 +1152,7 @@
         </w:tc>
         <w:tc>
           <w:tcPr>
-            <w:tcW w:w="7020" w:type="dxa"/>
+            <w:tcW w:w="7019" w:type="dxa"/>
             <w:gridSpan w:val="3"/>
             <w:tcBorders>
               <w:top w:val="single" w:sz="8" w:space="0" w:color="000000"/>
@@ -1197,11 +1164,10 @@
           </w:tcPr>
           <w:p>
             <w:pPr>
-              <w:pStyle w:val="Normal1"/>
-              <w:keepNext w:val="false"/>
-              <w:keepLines w:val="false"/>
-              <w:widowControl w:val="false"/>
-              <w:pBdr/>
+              <w:pStyle w:val="LOnormal"/>
+              <w:keepNext w:val="false"/>
+              <w:keepLines w:val="false"/>
+              <w:widowControl w:val="false"/>
               <w:shd w:val="clear" w:fill="auto"/>
               <w:spacing w:lineRule="auto" w:line="240" w:before="0" w:after="0"/>
               <w:ind w:left="0" w:right="0" w:hanging="0"/>
@@ -1232,11 +1198,10 @@
           </w:tcPr>
           <w:p>
             <w:pPr>
-              <w:pStyle w:val="Normal1"/>
-              <w:keepNext w:val="false"/>
-              <w:keepLines w:val="false"/>
-              <w:widowControl w:val="false"/>
-              <w:pBdr/>
+              <w:pStyle w:val="LOnormal"/>
+              <w:keepNext w:val="false"/>
+              <w:keepLines w:val="false"/>
+              <w:widowControl w:val="false"/>
               <w:shd w:val="clear" w:fill="auto"/>
               <w:spacing w:lineRule="auto" w:line="240" w:before="0" w:after="0"/>
               <w:ind w:left="0" w:right="0" w:hanging="0"/>
@@ -1251,7 +1216,7 @@
         </w:tc>
         <w:tc>
           <w:tcPr>
-            <w:tcW w:w="7020" w:type="dxa"/>
+            <w:tcW w:w="7019" w:type="dxa"/>
             <w:gridSpan w:val="3"/>
             <w:tcBorders>
               <w:top w:val="single" w:sz="8" w:space="0" w:color="000000"/>
@@ -1263,20 +1228,27 @@
           </w:tcPr>
           <w:p>
             <w:pPr>
-              <w:pStyle w:val="Normal1"/>
-              <w:keepNext w:val="false"/>
-              <w:keepLines w:val="false"/>
-              <w:widowControl w:val="false"/>
-              <w:pBdr/>
-              <w:shd w:val="clear" w:fill="auto"/>
-              <w:spacing w:lineRule="auto" w:line="240" w:before="0" w:after="0"/>
-              <w:ind w:left="0" w:right="0" w:hanging="0"/>
-              <w:jc w:val="left"/>
-              <w:rPr/>
-            </w:pPr>
-            <w:r>
-              <w:rPr/>
-              <w:t>Agentul a plasat comanda care este salvata in baza de date cu statusul “se proceseaza”, iar agentului i se afiseaza mesajul “comanda realizata cu success”</w:t>
+              <w:pStyle w:val="LOnormal"/>
+              <w:keepNext w:val="false"/>
+              <w:keepLines w:val="false"/>
+              <w:widowControl w:val="false"/>
+              <w:shd w:val="clear" w:fill="auto"/>
+              <w:spacing w:lineRule="auto" w:line="240" w:before="0" w:after="0"/>
+              <w:ind w:left="0" w:right="0" w:hanging="0"/>
+              <w:jc w:val="left"/>
+              <w:rPr/>
+            </w:pPr>
+            <w:r>
+              <w:rPr/>
+              <w:t xml:space="preserve">Agentul a plasat comanda care este salvata in baza de date cu statusul “se proceseaza”, </w:t>
+            </w:r>
+            <w:r>
+              <w:rPr/>
+              <w:t>este trecuta in istoricul de comenzi</w:t>
+            </w:r>
+            <w:r>
+              <w:rPr/>
+              <w:t>, iar agentului i se afiseaza mesajul “comanda realizata cu success”</w:t>
             </w:r>
           </w:p>
         </w:tc>
@@ -1298,11 +1270,10 @@
           </w:tcPr>
           <w:p>
             <w:pPr>
-              <w:pStyle w:val="Normal1"/>
-              <w:keepNext w:val="false"/>
-              <w:keepLines w:val="false"/>
-              <w:widowControl w:val="false"/>
-              <w:pBdr/>
+              <w:pStyle w:val="LOnormal"/>
+              <w:keepNext w:val="false"/>
+              <w:keepLines w:val="false"/>
+              <w:widowControl w:val="false"/>
               <w:shd w:val="clear" w:fill="auto"/>
               <w:spacing w:lineRule="auto" w:line="240" w:before="0" w:after="0"/>
               <w:ind w:left="0" w:right="0" w:hanging="0"/>
@@ -1317,7 +1288,7 @@
         </w:tc>
         <w:tc>
           <w:tcPr>
-            <w:tcW w:w="7020" w:type="dxa"/>
+            <w:tcW w:w="7019" w:type="dxa"/>
             <w:gridSpan w:val="3"/>
             <w:tcBorders>
               <w:top w:val="single" w:sz="8" w:space="0" w:color="000000"/>
@@ -1329,19 +1300,64 @@
           </w:tcPr>
           <w:p>
             <w:pPr>
-              <w:pStyle w:val="Normal1"/>
-              <w:keepNext w:val="false"/>
-              <w:keepLines w:val="false"/>
-              <w:widowControl w:val="false"/>
-              <w:pBdr/>
-              <w:shd w:val="clear" w:fill="auto"/>
-              <w:spacing w:lineRule="auto" w:line="240" w:before="0" w:after="0"/>
-              <w:ind w:left="0" w:right="0" w:hanging="0"/>
-              <w:jc w:val="left"/>
-              <w:rPr/>
-            </w:pPr>
-            <w:r>
-              <w:rPr/>
+              <w:pStyle w:val="LOnormal"/>
+              <w:keepNext w:val="false"/>
+              <w:keepLines w:val="false"/>
+              <w:widowControl w:val="false"/>
+              <w:shd w:val="clear" w:fill="auto"/>
+              <w:spacing w:lineRule="auto" w:line="240" w:before="0" w:after="0"/>
+              <w:ind w:left="0" w:right="0" w:hanging="0"/>
+              <w:jc w:val="left"/>
+              <w:rPr/>
+            </w:pPr>
+            <w:r>
+              <w:rPr/>
+              <w:t>1. Agentul deschide aplicatia si se autentifica</w:t>
+            </w:r>
+          </w:p>
+          <w:p>
+            <w:pPr>
+              <w:pStyle w:val="LOnormal"/>
+              <w:widowControl w:val="false"/>
+              <w:shd w:val="clear" w:fill="auto"/>
+              <w:spacing w:lineRule="auto" w:line="240" w:before="0" w:after="0"/>
+              <w:ind w:left="0" w:right="0" w:hanging="0"/>
+              <w:jc w:val="left"/>
+              <w:rPr/>
+            </w:pPr>
+            <w:r>
+              <w:rPr/>
+              <w:t>2. Aplicatia afiseaza fereastra cu lista produselor</w:t>
+            </w:r>
+          </w:p>
+          <w:p>
+            <w:pPr>
+              <w:pStyle w:val="LOnormal"/>
+              <w:widowControl w:val="false"/>
+              <w:shd w:val="clear" w:fill="auto"/>
+              <w:spacing w:lineRule="auto" w:line="240" w:before="0" w:after="0"/>
+              <w:ind w:left="0" w:right="0" w:hanging="0"/>
+              <w:jc w:val="left"/>
+              <w:rPr/>
+            </w:pPr>
+            <w:r>
+              <w:rPr/>
+              <w:t>3. Agentul introduce cantitatea in campul respectiv si apasa butonul “plaseaza comanda”</w:t>
+            </w:r>
+          </w:p>
+          <w:p>
+            <w:pPr>
+              <w:pStyle w:val="LOnormal"/>
+              <w:widowControl w:val="false"/>
+              <w:shd w:val="clear" w:fill="auto"/>
+              <w:spacing w:lineRule="auto" w:line="240" w:before="0" w:after="0"/>
+              <w:ind w:left="0" w:right="0" w:hanging="0"/>
+              <w:jc w:val="left"/>
+              <w:rPr/>
+            </w:pPr>
+            <w:r>
+              <w:rPr/>
+              <w:t>4. Aplicatia plaseaza comanda si actualizeaza cantitatea produsului din lista pentru toti agentii</w:t>
             </w:r>
           </w:p>
         </w:tc>
@@ -1363,11 +1379,10 @@
           </w:tcPr>
           <w:p>
             <w:pPr>
-              <w:pStyle w:val="Normal1"/>
-              <w:keepNext w:val="false"/>
-              <w:keepLines w:val="false"/>
-              <w:widowControl w:val="false"/>
-              <w:pBdr/>
+              <w:pStyle w:val="LOnormal"/>
+              <w:keepNext w:val="false"/>
+              <w:keepLines w:val="false"/>
+              <w:widowControl w:val="false"/>
               <w:shd w:val="clear" w:fill="auto"/>
               <w:spacing w:lineRule="auto" w:line="240" w:before="0" w:after="0"/>
               <w:ind w:left="0" w:right="0" w:hanging="0"/>
@@ -1382,7 +1397,7 @@
         </w:tc>
         <w:tc>
           <w:tcPr>
-            <w:tcW w:w="7020" w:type="dxa"/>
+            <w:tcW w:w="7019" w:type="dxa"/>
             <w:gridSpan w:val="3"/>
             <w:tcBorders>
               <w:top w:val="single" w:sz="8" w:space="0" w:color="000000"/>
@@ -1394,19 +1409,109 @@
           </w:tcPr>
           <w:p>
             <w:pPr>
-              <w:pStyle w:val="Normal1"/>
-              <w:keepNext w:val="false"/>
-              <w:keepLines w:val="false"/>
-              <w:widowControl w:val="false"/>
-              <w:pBdr/>
-              <w:shd w:val="clear" w:fill="auto"/>
-              <w:spacing w:lineRule="auto" w:line="240" w:before="0" w:after="0"/>
-              <w:ind w:left="0" w:right="0" w:hanging="0"/>
-              <w:jc w:val="left"/>
-              <w:rPr/>
-            </w:pPr>
-            <w:r>
-              <w:rPr/>
+              <w:pStyle w:val="LOnormal"/>
+              <w:keepNext w:val="false"/>
+              <w:keepLines w:val="false"/>
+              <w:widowControl w:val="false"/>
+              <w:shd w:val="clear" w:fill="auto"/>
+              <w:spacing w:lineRule="auto" w:line="240" w:before="0" w:after="0"/>
+              <w:ind w:left="0" w:right="0" w:hanging="0"/>
+              <w:jc w:val="left"/>
+              <w:rPr>
+                <w:b/>
+                <w:b/>
+                <w:bCs/>
+              </w:rPr>
+            </w:pPr>
+            <w:r>
+              <w:rPr>
+                <w:b/>
+                <w:bCs/>
+              </w:rPr>
+              <w:t>Agentul vine de la pagina de “istoric comenzi”</w:t>
+            </w:r>
+          </w:p>
+          <w:p>
+            <w:pPr>
+              <w:pStyle w:val="LOnormal"/>
+              <w:widowControl w:val="false"/>
+              <w:shd w:val="clear" w:fill="auto"/>
+              <w:spacing w:lineRule="auto" w:line="240" w:before="0" w:after="0"/>
+              <w:ind w:left="0" w:right="0" w:hanging="0"/>
+              <w:jc w:val="left"/>
+              <w:rPr>
+                <w:b/>
+                <w:b/>
+                <w:bCs/>
+              </w:rPr>
+            </w:pPr>
+            <w:r>
+              <w:rPr>
+                <w:b w:val="false"/>
+                <w:bCs w:val="false"/>
+              </w:rPr>
+              <w:t>1. Agentul apasa pe butonul “lista produse” de pe fereastra ”istoric comenzi”</w:t>
+            </w:r>
+          </w:p>
+          <w:p>
+            <w:pPr>
+              <w:pStyle w:val="LOnormal"/>
+              <w:keepNext w:val="false"/>
+              <w:keepLines w:val="false"/>
+              <w:widowControl w:val="false"/>
+              <w:shd w:val="clear" w:fill="auto"/>
+              <w:spacing w:lineRule="auto" w:line="240" w:before="0" w:after="0"/>
+              <w:ind w:left="0" w:right="0" w:hanging="0"/>
+              <w:jc w:val="left"/>
+              <w:rPr>
+                <w:b/>
+                <w:b/>
+                <w:bCs/>
+              </w:rPr>
+            </w:pPr>
+            <w:r>
+              <w:rPr>
+                <w:b w:val="false"/>
+                <w:bCs w:val="false"/>
+              </w:rPr>
+              <w:t>2. Aplicatia afiseaza fereastra cu lista de produse</w:t>
+            </w:r>
+          </w:p>
+          <w:p>
+            <w:pPr>
+              <w:pStyle w:val="LOnormal"/>
+              <w:widowControl w:val="false"/>
+              <w:shd w:val="clear" w:fill="auto"/>
+              <w:spacing w:lineRule="auto" w:line="240" w:before="0" w:after="0"/>
+              <w:ind w:left="0" w:right="0" w:hanging="0"/>
+              <w:jc w:val="left"/>
+              <w:rPr/>
+            </w:pPr>
+            <w:r>
+              <w:rPr/>
+              <w:t>3. Agentul introduce cantitatea in campul respectiv si apasa butonul “plaseaza comanda”</w:t>
+            </w:r>
+          </w:p>
+          <w:p>
+            <w:pPr>
+              <w:pStyle w:val="LOnormal"/>
+              <w:widowControl w:val="false"/>
+              <w:shd w:val="clear" w:fill="auto"/>
+              <w:spacing w:lineRule="auto" w:line="240" w:before="0" w:after="0"/>
+              <w:ind w:left="0" w:right="0" w:hanging="0"/>
+              <w:jc w:val="left"/>
+              <w:rPr>
+                <w:b/>
+                <w:b/>
+                <w:bCs/>
+              </w:rPr>
+            </w:pPr>
+            <w:r>
+              <w:rPr>
+                <w:b w:val="false"/>
+                <w:bCs w:val="false"/>
+              </w:rPr>
+              <w:t>4. Aplicatia plaseaza comanda si actualizeaza cantitatea produsului din lista pentru toti agentii</w:t>
             </w:r>
           </w:p>
         </w:tc>
@@ -1428,11 +1533,10 @@
           </w:tcPr>
           <w:p>
             <w:pPr>
-              <w:pStyle w:val="Normal1"/>
-              <w:keepNext w:val="false"/>
-              <w:keepLines w:val="false"/>
-              <w:widowControl w:val="false"/>
-              <w:pBdr/>
+              <w:pStyle w:val="LOnormal"/>
+              <w:keepNext w:val="false"/>
+              <w:keepLines w:val="false"/>
+              <w:widowControl w:val="false"/>
               <w:shd w:val="clear" w:fill="auto"/>
               <w:spacing w:lineRule="auto" w:line="240" w:before="0" w:after="0"/>
               <w:ind w:left="0" w:right="0" w:hanging="0"/>
@@ -1447,7 +1551,7 @@
         </w:tc>
         <w:tc>
           <w:tcPr>
-            <w:tcW w:w="7020" w:type="dxa"/>
+            <w:tcW w:w="7019" w:type="dxa"/>
             <w:gridSpan w:val="3"/>
             <w:tcBorders>
               <w:top w:val="single" w:sz="8" w:space="0" w:color="000000"/>
@@ -1459,19 +1563,61 @@
           </w:tcPr>
           <w:p>
             <w:pPr>
-              <w:pStyle w:val="Normal1"/>
-              <w:keepNext w:val="false"/>
-              <w:keepLines w:val="false"/>
-              <w:widowControl w:val="false"/>
-              <w:pBdr/>
-              <w:shd w:val="clear" w:fill="auto"/>
-              <w:spacing w:lineRule="auto" w:line="240" w:before="0" w:after="0"/>
-              <w:ind w:left="0" w:right="0" w:hanging="0"/>
-              <w:jc w:val="left"/>
-              <w:rPr/>
-            </w:pPr>
-            <w:r>
-              <w:rPr/>
+              <w:pStyle w:val="LOnormal"/>
+              <w:keepNext w:val="false"/>
+              <w:keepLines w:val="false"/>
+              <w:widowControl w:val="false"/>
+              <w:shd w:val="clear" w:fill="auto"/>
+              <w:spacing w:lineRule="auto" w:line="240" w:before="0" w:after="0"/>
+              <w:ind w:left="0" w:right="0" w:hanging="0"/>
+              <w:jc w:val="left"/>
+              <w:rPr>
+                <w:b/>
+                <w:b/>
+                <w:bCs/>
+              </w:rPr>
+            </w:pPr>
+            <w:r>
+              <w:rPr>
+                <w:b/>
+                <w:bCs/>
+              </w:rPr>
+              <w:t>Firma nu mai are produs</w:t>
+            </w:r>
+            <w:r>
+              <w:rPr>
+                <w:rFonts w:eastAsia="Arial" w:cs="Arial"/>
+                <w:b/>
+                <w:bCs/>
+                <w:color w:val="auto"/>
+                <w:kern w:val="0"/>
+                <w:sz w:val="22"/>
+                <w:szCs w:val="22"/>
+                <w:lang w:val="en" w:eastAsia="zh-CN" w:bidi="hi-IN"/>
+              </w:rPr>
+              <w:t>ul in cantitate suficienta</w:t>
+            </w:r>
+          </w:p>
+          <w:p>
+            <w:pPr>
+              <w:pStyle w:val="LOnormal"/>
+              <w:widowControl w:val="false"/>
+              <w:shd w:val="clear" w:fill="auto"/>
+              <w:spacing w:lineRule="auto" w:line="240" w:before="0" w:after="0"/>
+              <w:ind w:left="0" w:right="0" w:hanging="0"/>
+              <w:jc w:val="left"/>
+              <w:rPr>
+                <w:b w:val="false"/>
+                <w:b w:val="false"/>
+                <w:bCs w:val="false"/>
+              </w:rPr>
+            </w:pPr>
+            <w:r>
+              <w:rPr>
+                <w:b w:val="false"/>
+                <w:bCs w:val="false"/>
+              </w:rPr>
+              <w:t>4.a Aplicatia afiseaza o fereastra de eroare cu mesajul “produsul nu este in cantitate suficienta”</w:t>
             </w:r>
           </w:p>
         </w:tc>
@@ -1524,7 +1670,7 @@
           </w:tcPr>
           <w:p>
             <w:pPr>
-              <w:pStyle w:val="Normal1"/>
+              <w:pStyle w:val="LOnormal"/>
               <w:widowControl w:val="false"/>
               <w:spacing w:lineRule="auto" w:line="240" w:before="0" w:after="0"/>
               <w:jc w:val="left"/>
@@ -1550,26 +1696,38 @@
           </w:tcPr>
           <w:p>
             <w:pPr>
-              <w:pStyle w:val="Normal1"/>
-              <w:keepNext w:val="false"/>
-              <w:keepLines w:val="false"/>
-              <w:widowControl w:val="false"/>
-              <w:pBdr/>
-              <w:shd w:val="clear" w:fill="auto"/>
-              <w:spacing w:lineRule="auto" w:line="240" w:before="0" w:after="0"/>
-              <w:ind w:left="0" w:right="0" w:hanging="0"/>
-              <w:jc w:val="left"/>
-              <w:rPr>
+              <w:pStyle w:val="LOnormal"/>
+              <w:keepNext w:val="false"/>
+              <w:keepLines w:val="false"/>
+              <w:widowControl w:val="false"/>
+              <w:shd w:val="clear" w:fill="auto"/>
+              <w:spacing w:lineRule="auto" w:line="240" w:before="0" w:after="0"/>
+              <w:ind w:left="0" w:right="0" w:hanging="0"/>
+              <w:jc w:val="left"/>
+              <w:rPr>
+                <w:rFonts w:ascii="Arial" w:hAnsi="Arial" w:eastAsia="Arial" w:cs="Arial"/>
                 <w:b/>
                 <w:b/>
                 <w:bCs/>
-              </w:rPr>
-            </w:pPr>
-            <w:r>
-              <w:rPr>
+                <w:color w:val="auto"/>
+                <w:kern w:val="0"/>
+                <w:sz w:val="22"/>
+                <w:szCs w:val="22"/>
+                <w:lang w:val="en" w:eastAsia="zh-CN" w:bidi="hi-IN"/>
+              </w:rPr>
+            </w:pPr>
+            <w:r>
+              <w:rPr>
+                <w:rFonts w:eastAsia="Arial" w:cs="Arial"/>
                 <w:b/>
                 <w:bCs/>
-              </w:rPr>
+                <w:color w:val="auto"/>
+                <w:kern w:val="0"/>
+                <w:sz w:val="22"/>
+                <w:szCs w:val="22"/>
+                <w:lang w:val="en" w:eastAsia="zh-CN" w:bidi="hi-IN"/>
+              </w:rPr>
+              <w:t>Autentificare</w:t>
             </w:r>
           </w:p>
         </w:tc>
@@ -1589,11 +1747,10 @@
           </w:tcPr>
           <w:p>
             <w:pPr>
-              <w:pStyle w:val="Normal1"/>
-              <w:keepNext w:val="false"/>
-              <w:keepLines w:val="false"/>
-              <w:widowControl w:val="false"/>
-              <w:pBdr/>
+              <w:pStyle w:val="LOnormal"/>
+              <w:keepNext w:val="false"/>
+              <w:keepLines w:val="false"/>
+              <w:widowControl w:val="false"/>
               <w:shd w:val="clear" w:fill="auto"/>
               <w:spacing w:lineRule="auto" w:line="240" w:before="0" w:after="0"/>
               <w:ind w:left="0" w:right="0" w:hanging="0"/>
@@ -1619,40 +1776,39 @@
           </w:tcPr>
           <w:p>
             <w:pPr>
-              <w:pStyle w:val="Normal1"/>
-              <w:keepNext w:val="false"/>
-              <w:keepLines w:val="false"/>
-              <w:widowControl w:val="false"/>
-              <w:pBdr/>
-              <w:shd w:val="clear" w:fill="auto"/>
-              <w:spacing w:lineRule="auto" w:line="240" w:before="0" w:after="0"/>
-              <w:ind w:left="0" w:right="0" w:hanging="0"/>
-              <w:jc w:val="left"/>
-              <w:rPr/>
-            </w:pPr>
-            <w:r>
-              <w:rPr/>
-            </w:r>
-          </w:p>
-        </w:tc>
-        <w:tc>
-          <w:tcPr>
-            <w:tcW w:w="2340" w:type="dxa"/>
-            <w:tcBorders>
-              <w:top w:val="single" w:sz="8" w:space="0" w:color="000000"/>
-              <w:left w:val="single" w:sz="8" w:space="0" w:color="000000"/>
-              <w:bottom w:val="single" w:sz="8" w:space="0" w:color="000000"/>
-              <w:right w:val="single" w:sz="8" w:space="0" w:color="000000"/>
-            </w:tcBorders>
-            <w:shd w:fill="auto" w:val="clear"/>
-          </w:tcPr>
-          <w:p>
-            <w:pPr>
-              <w:pStyle w:val="Normal1"/>
-              <w:keepNext w:val="false"/>
-              <w:keepLines w:val="false"/>
-              <w:widowControl w:val="false"/>
-              <w:pBdr/>
+              <w:pStyle w:val="LOnormal"/>
+              <w:keepNext w:val="false"/>
+              <w:keepLines w:val="false"/>
+              <w:widowControl w:val="false"/>
+              <w:shd w:val="clear" w:fill="auto"/>
+              <w:spacing w:lineRule="auto" w:line="240" w:before="0" w:after="0"/>
+              <w:ind w:left="0" w:right="0" w:hanging="0"/>
+              <w:jc w:val="left"/>
+              <w:rPr/>
+            </w:pPr>
+            <w:r>
+              <w:rPr/>
+              <w:t>Agentul de vanzari</w:t>
+            </w:r>
+          </w:p>
+        </w:tc>
+        <w:tc>
+          <w:tcPr>
+            <w:tcW w:w="2340" w:type="dxa"/>
+            <w:tcBorders>
+              <w:top w:val="single" w:sz="8" w:space="0" w:color="000000"/>
+              <w:left w:val="single" w:sz="8" w:space="0" w:color="000000"/>
+              <w:bottom w:val="single" w:sz="8" w:space="0" w:color="000000"/>
+              <w:right w:val="single" w:sz="8" w:space="0" w:color="000000"/>
+            </w:tcBorders>
+            <w:shd w:fill="auto" w:val="clear"/>
+          </w:tcPr>
+          <w:p>
+            <w:pPr>
+              <w:pStyle w:val="LOnormal"/>
+              <w:keepNext w:val="false"/>
+              <w:keepLines w:val="false"/>
+              <w:widowControl w:val="false"/>
               <w:shd w:val="clear" w:fill="auto"/>
               <w:spacing w:lineRule="auto" w:line="240" w:before="0" w:after="0"/>
               <w:ind w:left="0" w:right="0" w:hanging="0"/>
@@ -1678,19 +1834,19 @@
           </w:tcPr>
           <w:p>
             <w:pPr>
-              <w:pStyle w:val="Normal1"/>
-              <w:keepNext w:val="false"/>
-              <w:keepLines w:val="false"/>
-              <w:widowControl w:val="false"/>
-              <w:pBdr/>
-              <w:shd w:val="clear" w:fill="auto"/>
-              <w:spacing w:lineRule="auto" w:line="240" w:before="0" w:after="0"/>
-              <w:ind w:left="0" w:right="0" w:hanging="0"/>
-              <w:jc w:val="left"/>
-              <w:rPr/>
-            </w:pPr>
-            <w:r>
-              <w:rPr/>
+              <w:pStyle w:val="LOnormal"/>
+              <w:keepNext w:val="false"/>
+              <w:keepLines w:val="false"/>
+              <w:widowControl w:val="false"/>
+              <w:shd w:val="clear" w:fill="auto"/>
+              <w:spacing w:lineRule="auto" w:line="240" w:before="0" w:after="0"/>
+              <w:ind w:left="0" w:right="0" w:hanging="0"/>
+              <w:jc w:val="left"/>
+              <w:rPr/>
+            </w:pPr>
+            <w:r>
+              <w:rPr/>
+              <w:t>-</w:t>
             </w:r>
           </w:p>
         </w:tc>
@@ -1712,11 +1868,10 @@
           </w:tcPr>
           <w:p>
             <w:pPr>
-              <w:pStyle w:val="Normal1"/>
-              <w:keepNext w:val="false"/>
-              <w:keepLines w:val="false"/>
-              <w:widowControl w:val="false"/>
-              <w:pBdr/>
+              <w:pStyle w:val="LOnormal"/>
+              <w:keepNext w:val="false"/>
+              <w:keepLines w:val="false"/>
+              <w:widowControl w:val="false"/>
               <w:shd w:val="clear" w:fill="auto"/>
               <w:spacing w:lineRule="auto" w:line="240" w:before="0" w:after="0"/>
               <w:ind w:left="0" w:right="0" w:hanging="0"/>
@@ -1743,19 +1898,33 @@
           </w:tcPr>
           <w:p>
             <w:pPr>
-              <w:pStyle w:val="Normal1"/>
-              <w:keepNext w:val="false"/>
-              <w:keepLines w:val="false"/>
-              <w:widowControl w:val="false"/>
-              <w:pBdr/>
-              <w:shd w:val="clear" w:fill="auto"/>
-              <w:spacing w:lineRule="auto" w:line="240" w:before="0" w:after="0"/>
-              <w:ind w:left="0" w:right="0" w:hanging="0"/>
-              <w:jc w:val="left"/>
-              <w:rPr/>
-            </w:pPr>
-            <w:r>
-              <w:rPr/>
+              <w:pStyle w:val="LOnormal"/>
+              <w:keepNext w:val="false"/>
+              <w:keepLines w:val="false"/>
+              <w:widowControl w:val="false"/>
+              <w:shd w:val="clear" w:fill="auto"/>
+              <w:spacing w:lineRule="auto" w:line="240" w:before="0" w:after="0"/>
+              <w:ind w:left="0" w:right="0" w:hanging="0"/>
+              <w:jc w:val="left"/>
+              <w:rPr>
+                <w:rFonts w:ascii="Arial" w:hAnsi="Arial" w:eastAsia="Arial" w:cs="Arial"/>
+                <w:color w:val="auto"/>
+                <w:kern w:val="0"/>
+                <w:sz w:val="22"/>
+                <w:szCs w:val="22"/>
+                <w:lang w:val="en" w:eastAsia="zh-CN" w:bidi="hi-IN"/>
+              </w:rPr>
+            </w:pPr>
+            <w:r>
+              <w:rPr>
+                <w:rFonts w:eastAsia="Arial" w:cs="Arial"/>
+                <w:color w:val="auto"/>
+                <w:kern w:val="0"/>
+                <w:sz w:val="22"/>
+                <w:szCs w:val="22"/>
+                <w:lang w:val="en" w:eastAsia="zh-CN" w:bidi="hi-IN"/>
+              </w:rPr>
+              <w:t>Autentificarea unui agent de vanzari in aplicatie</w:t>
             </w:r>
           </w:p>
         </w:tc>
@@ -1777,11 +1946,10 @@
           </w:tcPr>
           <w:p>
             <w:pPr>
-              <w:pStyle w:val="Normal1"/>
-              <w:keepNext w:val="false"/>
-              <w:keepLines w:val="false"/>
-              <w:widowControl w:val="false"/>
-              <w:pBdr/>
+              <w:pStyle w:val="LOnormal"/>
+              <w:keepNext w:val="false"/>
+              <w:keepLines w:val="false"/>
+              <w:widowControl w:val="false"/>
               <w:shd w:val="clear" w:fill="auto"/>
               <w:spacing w:lineRule="auto" w:line="240" w:before="0" w:after="0"/>
               <w:ind w:left="0" w:right="0" w:hanging="0"/>
@@ -1808,19 +1976,33 @@
           </w:tcPr>
           <w:p>
             <w:pPr>
-              <w:pStyle w:val="Normal1"/>
-              <w:keepNext w:val="false"/>
-              <w:keepLines w:val="false"/>
-              <w:widowControl w:val="false"/>
-              <w:pBdr/>
-              <w:shd w:val="clear" w:fill="auto"/>
-              <w:spacing w:lineRule="auto" w:line="240" w:before="0" w:after="0"/>
-              <w:ind w:left="0" w:right="0" w:hanging="0"/>
-              <w:jc w:val="left"/>
-              <w:rPr/>
-            </w:pPr>
-            <w:r>
-              <w:rPr/>
+              <w:pStyle w:val="LOnormal"/>
+              <w:keepNext w:val="false"/>
+              <w:keepLines w:val="false"/>
+              <w:widowControl w:val="false"/>
+              <w:shd w:val="clear" w:fill="auto"/>
+              <w:spacing w:lineRule="auto" w:line="240" w:before="0" w:after="0"/>
+              <w:ind w:left="0" w:right="0" w:hanging="0"/>
+              <w:jc w:val="left"/>
+              <w:rPr>
+                <w:rFonts w:ascii="Arial" w:hAnsi="Arial" w:eastAsia="Arial" w:cs="Arial"/>
+                <w:color w:val="auto"/>
+                <w:kern w:val="0"/>
+                <w:sz w:val="22"/>
+                <w:szCs w:val="22"/>
+                <w:lang w:val="en" w:eastAsia="zh-CN" w:bidi="hi-IN"/>
+              </w:rPr>
+            </w:pPr>
+            <w:r>
+              <w:rPr>
+                <w:rFonts w:eastAsia="Arial" w:cs="Arial"/>
+                <w:color w:val="auto"/>
+                <w:kern w:val="0"/>
+                <w:sz w:val="22"/>
+                <w:szCs w:val="22"/>
+                <w:lang w:val="en" w:eastAsia="zh-CN" w:bidi="hi-IN"/>
+              </w:rPr>
+              <w:t>Deschiderea aplicatiei</w:t>
             </w:r>
           </w:p>
         </w:tc>
@@ -1842,11 +2024,10 @@
           </w:tcPr>
           <w:p>
             <w:pPr>
-              <w:pStyle w:val="Normal1"/>
-              <w:keepNext w:val="false"/>
-              <w:keepLines w:val="false"/>
-              <w:widowControl w:val="false"/>
-              <w:pBdr/>
+              <w:pStyle w:val="LOnormal"/>
+              <w:keepNext w:val="false"/>
+              <w:keepLines w:val="false"/>
+              <w:widowControl w:val="false"/>
               <w:shd w:val="clear" w:fill="auto"/>
               <w:spacing w:lineRule="auto" w:line="240" w:before="0" w:after="0"/>
               <w:ind w:left="0" w:right="0" w:hanging="0"/>
@@ -1873,19 +2054,19 @@
           </w:tcPr>
           <w:p>
             <w:pPr>
-              <w:pStyle w:val="Normal1"/>
-              <w:keepNext w:val="false"/>
-              <w:keepLines w:val="false"/>
-              <w:widowControl w:val="false"/>
-              <w:pBdr/>
-              <w:shd w:val="clear" w:fill="auto"/>
-              <w:spacing w:lineRule="auto" w:line="240" w:before="0" w:after="0"/>
-              <w:ind w:left="0" w:right="0" w:hanging="0"/>
-              <w:jc w:val="left"/>
-              <w:rPr/>
-            </w:pPr>
-            <w:r>
-              <w:rPr/>
+              <w:pStyle w:val="LOnormal"/>
+              <w:keepNext w:val="false"/>
+              <w:keepLines w:val="false"/>
+              <w:widowControl w:val="false"/>
+              <w:shd w:val="clear" w:fill="auto"/>
+              <w:spacing w:lineRule="auto" w:line="240" w:before="0" w:after="0"/>
+              <w:ind w:left="0" w:right="0" w:hanging="0"/>
+              <w:jc w:val="left"/>
+              <w:rPr/>
+            </w:pPr>
+            <w:r>
+              <w:rPr/>
+              <w:t>-</w:t>
             </w:r>
           </w:p>
         </w:tc>
@@ -1907,11 +2088,10 @@
           </w:tcPr>
           <w:p>
             <w:pPr>
-              <w:pStyle w:val="Normal1"/>
-              <w:keepNext w:val="false"/>
-              <w:keepLines w:val="false"/>
-              <w:widowControl w:val="false"/>
-              <w:pBdr/>
+              <w:pStyle w:val="LOnormal"/>
+              <w:keepNext w:val="false"/>
+              <w:keepLines w:val="false"/>
+              <w:widowControl w:val="false"/>
               <w:shd w:val="clear" w:fill="auto"/>
               <w:spacing w:lineRule="auto" w:line="240" w:before="0" w:after="0"/>
               <w:ind w:left="0" w:right="0" w:hanging="0"/>
@@ -1938,19 +2118,30 @@
           </w:tcPr>
           <w:p>
             <w:pPr>
-              <w:pStyle w:val="Normal1"/>
-              <w:keepNext w:val="false"/>
-              <w:keepLines w:val="false"/>
-              <w:widowControl w:val="false"/>
-              <w:pBdr/>
-              <w:shd w:val="clear" w:fill="auto"/>
-              <w:spacing w:lineRule="auto" w:line="240" w:before="0" w:after="0"/>
-              <w:ind w:left="0" w:right="0" w:hanging="0"/>
-              <w:jc w:val="left"/>
-              <w:rPr/>
-            </w:pPr>
-            <w:r>
-              <w:rPr/>
+              <w:pStyle w:val="LOnormal"/>
+              <w:keepNext w:val="false"/>
+              <w:keepLines w:val="false"/>
+              <w:widowControl w:val="false"/>
+              <w:shd w:val="clear" w:fill="auto"/>
+              <w:spacing w:lineRule="auto" w:line="240" w:before="0" w:after="0"/>
+              <w:ind w:left="0" w:right="0" w:hanging="0"/>
+              <w:jc w:val="left"/>
+              <w:rPr/>
+            </w:pPr>
+            <w:r>
+              <w:rPr/>
+              <w:t xml:space="preserve">Agentul </w:t>
+            </w:r>
+            <w:r>
+              <w:rPr>
+                <w:rFonts w:eastAsia="Arial" w:cs="Arial"/>
+                <w:color w:val="auto"/>
+                <w:kern w:val="0"/>
+                <w:sz w:val="22"/>
+                <w:szCs w:val="22"/>
+                <w:lang w:val="en" w:eastAsia="zh-CN" w:bidi="hi-IN"/>
+              </w:rPr>
+              <w:t>s-a autentificat cu succes si i s-a deschis fereastra cu lista de produse</w:t>
             </w:r>
           </w:p>
         </w:tc>
@@ -1972,11 +2163,10 @@
           </w:tcPr>
           <w:p>
             <w:pPr>
-              <w:pStyle w:val="Normal1"/>
-              <w:keepNext w:val="false"/>
-              <w:keepLines w:val="false"/>
-              <w:widowControl w:val="false"/>
-              <w:pBdr/>
+              <w:pStyle w:val="LOnormal"/>
+              <w:keepNext w:val="false"/>
+              <w:keepLines w:val="false"/>
+              <w:widowControl w:val="false"/>
               <w:shd w:val="clear" w:fill="auto"/>
               <w:spacing w:lineRule="auto" w:line="240" w:before="0" w:after="0"/>
               <w:ind w:left="0" w:right="0" w:hanging="0"/>
@@ -2003,19 +2193,64 @@
           </w:tcPr>
           <w:p>
             <w:pPr>
-              <w:pStyle w:val="Normal1"/>
-              <w:keepNext w:val="false"/>
-              <w:keepLines w:val="false"/>
-              <w:widowControl w:val="false"/>
-              <w:pBdr/>
-              <w:shd w:val="clear" w:fill="auto"/>
-              <w:spacing w:lineRule="auto" w:line="240" w:before="0" w:after="0"/>
-              <w:ind w:left="0" w:right="0" w:hanging="0"/>
-              <w:jc w:val="left"/>
-              <w:rPr/>
-            </w:pPr>
-            <w:r>
-              <w:rPr/>
+              <w:pStyle w:val="LOnormal"/>
+              <w:keepNext w:val="false"/>
+              <w:keepLines w:val="false"/>
+              <w:widowControl w:val="false"/>
+              <w:shd w:val="clear" w:fill="auto"/>
+              <w:spacing w:lineRule="auto" w:line="240" w:before="0" w:after="0"/>
+              <w:ind w:left="0" w:right="0" w:hanging="0"/>
+              <w:jc w:val="left"/>
+              <w:rPr/>
+            </w:pPr>
+            <w:r>
+              <w:rPr/>
+              <w:t>1. Agentul deschide aplicatia</w:t>
+            </w:r>
+          </w:p>
+          <w:p>
+            <w:pPr>
+              <w:pStyle w:val="LOnormal"/>
+              <w:widowControl w:val="false"/>
+              <w:shd w:val="clear" w:fill="auto"/>
+              <w:spacing w:lineRule="auto" w:line="240" w:before="0" w:after="0"/>
+              <w:ind w:left="0" w:right="0" w:hanging="0"/>
+              <w:jc w:val="left"/>
+              <w:rPr/>
+            </w:pPr>
+            <w:r>
+              <w:rPr/>
+              <w:t>2. Aplicatia afiseaza fereastra de autentificare</w:t>
+            </w:r>
+          </w:p>
+          <w:p>
+            <w:pPr>
+              <w:pStyle w:val="LOnormal"/>
+              <w:widowControl w:val="false"/>
+              <w:shd w:val="clear" w:fill="auto"/>
+              <w:spacing w:lineRule="auto" w:line="240" w:before="0" w:after="0"/>
+              <w:ind w:left="0" w:right="0" w:hanging="0"/>
+              <w:jc w:val="left"/>
+              <w:rPr/>
+            </w:pPr>
+            <w:r>
+              <w:rPr/>
+              <w:t>3. Agentul introduce numele de utilizator si parola si apasa pe butonul “Autentificare”</w:t>
+            </w:r>
+          </w:p>
+          <w:p>
+            <w:pPr>
+              <w:pStyle w:val="LOnormal"/>
+              <w:widowControl w:val="false"/>
+              <w:shd w:val="clear" w:fill="auto"/>
+              <w:spacing w:lineRule="auto" w:line="240" w:before="0" w:after="0"/>
+              <w:ind w:left="0" w:right="0" w:hanging="0"/>
+              <w:jc w:val="left"/>
+              <w:rPr/>
+            </w:pPr>
+            <w:r>
+              <w:rPr/>
+              <w:t>4. Aplicatia inchide fereastra de autentificare si deschide fereastra cu lista de produse</w:t>
             </w:r>
           </w:p>
         </w:tc>
@@ -2037,11 +2272,10 @@
           </w:tcPr>
           <w:p>
             <w:pPr>
-              <w:pStyle w:val="Normal1"/>
-              <w:keepNext w:val="false"/>
-              <w:keepLines w:val="false"/>
-              <w:widowControl w:val="false"/>
-              <w:pBdr/>
+              <w:pStyle w:val="LOnormal"/>
+              <w:keepNext w:val="false"/>
+              <w:keepLines w:val="false"/>
+              <w:widowControl w:val="false"/>
               <w:shd w:val="clear" w:fill="auto"/>
               <w:spacing w:lineRule="auto" w:line="240" w:before="0" w:after="0"/>
               <w:ind w:left="0" w:right="0" w:hanging="0"/>
@@ -2068,19 +2302,23 @@
           </w:tcPr>
           <w:p>
             <w:pPr>
-              <w:pStyle w:val="Normal1"/>
-              <w:keepNext w:val="false"/>
-              <w:keepLines w:val="false"/>
-              <w:widowControl w:val="false"/>
-              <w:pBdr/>
-              <w:shd w:val="clear" w:fill="auto"/>
-              <w:spacing w:lineRule="auto" w:line="240" w:before="0" w:after="0"/>
-              <w:ind w:left="0" w:right="0" w:hanging="0"/>
-              <w:jc w:val="left"/>
-              <w:rPr/>
-            </w:pPr>
-            <w:r>
-              <w:rPr/>
+              <w:pStyle w:val="LOnormal"/>
+              <w:keepNext w:val="false"/>
+              <w:keepLines w:val="false"/>
+              <w:widowControl w:val="false"/>
+              <w:shd w:val="clear" w:fill="auto"/>
+              <w:spacing w:lineRule="auto" w:line="240" w:before="0" w:after="0"/>
+              <w:ind w:left="0" w:right="0" w:hanging="0"/>
+              <w:jc w:val="left"/>
+              <w:rPr>
+                <w:b/>
+                <w:b/>
+                <w:bCs/>
+              </w:rPr>
+            </w:pPr>
+            <w:r>
+              <w:rPr/>
+              <w:t>-</w:t>
             </w:r>
           </w:p>
         </w:tc>
@@ -2102,11 +2340,10 @@
           </w:tcPr>
           <w:p>
             <w:pPr>
-              <w:pStyle w:val="Normal1"/>
-              <w:keepNext w:val="false"/>
-              <w:keepLines w:val="false"/>
-              <w:widowControl w:val="false"/>
-              <w:pBdr/>
+              <w:pStyle w:val="LOnormal"/>
+              <w:keepNext w:val="false"/>
+              <w:keepLines w:val="false"/>
+              <w:widowControl w:val="false"/>
               <w:shd w:val="clear" w:fill="auto"/>
               <w:spacing w:lineRule="auto" w:line="240" w:before="0" w:after="0"/>
               <w:ind w:left="0" w:right="0" w:hanging="0"/>
@@ -2133,19 +2370,80 @@
           </w:tcPr>
           <w:p>
             <w:pPr>
-              <w:pStyle w:val="Normal1"/>
-              <w:keepNext w:val="false"/>
-              <w:keepLines w:val="false"/>
-              <w:widowControl w:val="false"/>
-              <w:pBdr/>
-              <w:shd w:val="clear" w:fill="auto"/>
-              <w:spacing w:lineRule="auto" w:line="240" w:before="0" w:after="0"/>
-              <w:ind w:left="0" w:right="0" w:hanging="0"/>
-              <w:jc w:val="left"/>
-              <w:rPr/>
-            </w:pPr>
-            <w:r>
-              <w:rPr/>
+              <w:pStyle w:val="LOnormal"/>
+              <w:keepNext w:val="false"/>
+              <w:keepLines w:val="false"/>
+              <w:widowControl w:val="false"/>
+              <w:shd w:val="clear" w:fill="auto"/>
+              <w:spacing w:lineRule="auto" w:line="240" w:before="0" w:after="0"/>
+              <w:ind w:left="0" w:right="0" w:hanging="0"/>
+              <w:jc w:val="left"/>
+              <w:rPr>
+                <w:rFonts w:ascii="Arial" w:hAnsi="Arial" w:eastAsia="Arial" w:cs="Arial"/>
+                <w:b/>
+                <w:b/>
+                <w:bCs/>
+                <w:color w:val="auto"/>
+                <w:kern w:val="0"/>
+                <w:sz w:val="22"/>
+                <w:szCs w:val="22"/>
+                <w:lang w:val="en" w:eastAsia="zh-CN" w:bidi="hi-IN"/>
+              </w:rPr>
+            </w:pPr>
+            <w:r>
+              <w:rPr>
+                <w:rFonts w:eastAsia="Arial" w:cs="Arial"/>
+                <w:b/>
+                <w:bCs/>
+                <w:color w:val="auto"/>
+                <w:kern w:val="0"/>
+                <w:sz w:val="22"/>
+                <w:szCs w:val="22"/>
+                <w:lang w:val="en" w:eastAsia="zh-CN" w:bidi="hi-IN"/>
+              </w:rPr>
+              <w:t>Agentul introduce date gresite de autentificare</w:t>
+            </w:r>
+          </w:p>
+          <w:p>
+            <w:pPr>
+              <w:pStyle w:val="LOnormal"/>
+              <w:widowControl w:val="false"/>
+              <w:shd w:val="clear" w:fill="auto"/>
+              <w:spacing w:lineRule="auto" w:line="240" w:before="0" w:after="0"/>
+              <w:ind w:left="0" w:right="0" w:hanging="0"/>
+              <w:jc w:val="left"/>
+              <w:rPr>
+                <w:b w:val="false"/>
+                <w:b w:val="false"/>
+                <w:bCs w:val="false"/>
+              </w:rPr>
+            </w:pPr>
+            <w:r>
+              <w:rPr>
+                <w:b w:val="false"/>
+                <w:bCs w:val="false"/>
+              </w:rPr>
+              <w:t>4.a Aplicatia afiseaza o fereastra de eroare cu mesajul “</w:t>
+            </w:r>
+            <w:r>
+              <w:rPr>
+                <w:rFonts w:eastAsia="Arial" w:cs="Arial"/>
+                <w:b w:val="false"/>
+                <w:bCs w:val="false"/>
+                <w:color w:val="auto"/>
+                <w:kern w:val="0"/>
+                <w:sz w:val="22"/>
+                <w:szCs w:val="22"/>
+                <w:lang w:val="en" w:eastAsia="zh-CN" w:bidi="hi-IN"/>
+              </w:rPr>
+              <w:t>date de autentificare incorecte</w:t>
+            </w:r>
+            <w:r>
+              <w:rPr>
+                <w:b w:val="false"/>
+                <w:bCs w:val="false"/>
+              </w:rPr>
+              <w:t>”</w:t>
             </w:r>
           </w:p>
         </w:tc>
@@ -2198,7 +2496,7 @@
           </w:tcPr>
           <w:p>
             <w:pPr>
-              <w:pStyle w:val="Normal1"/>
+              <w:pStyle w:val="LOnormal"/>
               <w:widowControl w:val="false"/>
               <w:spacing w:lineRule="auto" w:line="240" w:before="0" w:after="0"/>
               <w:jc w:val="left"/>
@@ -2224,11 +2522,10 @@
           </w:tcPr>
           <w:p>
             <w:pPr>
-              <w:pStyle w:val="Normal1"/>
-              <w:keepNext w:val="false"/>
-              <w:keepLines w:val="false"/>
-              <w:widowControl w:val="false"/>
-              <w:pBdr/>
+              <w:pStyle w:val="LOnormal"/>
+              <w:keepNext w:val="false"/>
+              <w:keepLines w:val="false"/>
+              <w:widowControl w:val="false"/>
               <w:shd w:val="clear" w:fill="auto"/>
               <w:spacing w:lineRule="auto" w:line="240" w:before="0" w:after="0"/>
               <w:ind w:left="0" w:right="0" w:hanging="0"/>
@@ -2244,6 +2541,20 @@
                 <w:b/>
                 <w:bCs/>
               </w:rPr>
+              <w:t xml:space="preserve">Vizualizare </w:t>
+            </w:r>
+            <w:r>
+              <w:rPr>
+                <w:rFonts w:eastAsia="Arial" w:cs="Arial"/>
+                <w:b/>
+                <w:bCs/>
+                <w:color w:val="auto"/>
+                <w:kern w:val="0"/>
+                <w:sz w:val="22"/>
+                <w:szCs w:val="22"/>
+                <w:lang w:val="en" w:eastAsia="zh-CN" w:bidi="hi-IN"/>
+              </w:rPr>
+              <w:t>istoric comenzi</w:t>
             </w:r>
           </w:p>
         </w:tc>
@@ -2263,11 +2574,10 @@
           </w:tcPr>
           <w:p>
             <w:pPr>
-              <w:pStyle w:val="Normal1"/>
-              <w:keepNext w:val="false"/>
-              <w:keepLines w:val="false"/>
-              <w:widowControl w:val="false"/>
-              <w:pBdr/>
+              <w:pStyle w:val="LOnormal"/>
+              <w:keepNext w:val="false"/>
+              <w:keepLines w:val="false"/>
+              <w:widowControl w:val="false"/>
               <w:shd w:val="clear" w:fill="auto"/>
               <w:spacing w:lineRule="auto" w:line="240" w:before="0" w:after="0"/>
               <w:ind w:left="0" w:right="0" w:hanging="0"/>
@@ -2293,40 +2603,39 @@
           </w:tcPr>
           <w:p>
             <w:pPr>
-              <w:pStyle w:val="Normal1"/>
-              <w:keepNext w:val="false"/>
-              <w:keepLines w:val="false"/>
-              <w:widowControl w:val="false"/>
-              <w:pBdr/>
-              <w:shd w:val="clear" w:fill="auto"/>
-              <w:spacing w:lineRule="auto" w:line="240" w:before="0" w:after="0"/>
-              <w:ind w:left="0" w:right="0" w:hanging="0"/>
-              <w:jc w:val="left"/>
-              <w:rPr/>
-            </w:pPr>
-            <w:r>
-              <w:rPr/>
-            </w:r>
-          </w:p>
-        </w:tc>
-        <w:tc>
-          <w:tcPr>
-            <w:tcW w:w="2340" w:type="dxa"/>
-            <w:tcBorders>
-              <w:top w:val="single" w:sz="8" w:space="0" w:color="000000"/>
-              <w:left w:val="single" w:sz="8" w:space="0" w:color="000000"/>
-              <w:bottom w:val="single" w:sz="8" w:space="0" w:color="000000"/>
-              <w:right w:val="single" w:sz="8" w:space="0" w:color="000000"/>
-            </w:tcBorders>
-            <w:shd w:fill="auto" w:val="clear"/>
-          </w:tcPr>
-          <w:p>
-            <w:pPr>
-              <w:pStyle w:val="Normal1"/>
-              <w:keepNext w:val="false"/>
-              <w:keepLines w:val="false"/>
-              <w:widowControl w:val="false"/>
-              <w:pBdr/>
+              <w:pStyle w:val="LOnormal"/>
+              <w:keepNext w:val="false"/>
+              <w:keepLines w:val="false"/>
+              <w:widowControl w:val="false"/>
+              <w:shd w:val="clear" w:fill="auto"/>
+              <w:spacing w:lineRule="auto" w:line="240" w:before="0" w:after="0"/>
+              <w:ind w:left="0" w:right="0" w:hanging="0"/>
+              <w:jc w:val="left"/>
+              <w:rPr/>
+            </w:pPr>
+            <w:r>
+              <w:rPr/>
+              <w:t>Agentul de vanzari</w:t>
+            </w:r>
+          </w:p>
+        </w:tc>
+        <w:tc>
+          <w:tcPr>
+            <w:tcW w:w="2340" w:type="dxa"/>
+            <w:tcBorders>
+              <w:top w:val="single" w:sz="8" w:space="0" w:color="000000"/>
+              <w:left w:val="single" w:sz="8" w:space="0" w:color="000000"/>
+              <w:bottom w:val="single" w:sz="8" w:space="0" w:color="000000"/>
+              <w:right w:val="single" w:sz="8" w:space="0" w:color="000000"/>
+            </w:tcBorders>
+            <w:shd w:fill="auto" w:val="clear"/>
+          </w:tcPr>
+          <w:p>
+            <w:pPr>
+              <w:pStyle w:val="LOnormal"/>
+              <w:keepNext w:val="false"/>
+              <w:keepLines w:val="false"/>
+              <w:widowControl w:val="false"/>
               <w:shd w:val="clear" w:fill="auto"/>
               <w:spacing w:lineRule="auto" w:line="240" w:before="0" w:after="0"/>
               <w:ind w:left="0" w:right="0" w:hanging="0"/>
@@ -2352,19 +2661,19 @@
           </w:tcPr>
           <w:p>
             <w:pPr>
-              <w:pStyle w:val="Normal1"/>
-              <w:keepNext w:val="false"/>
-              <w:keepLines w:val="false"/>
-              <w:widowControl w:val="false"/>
-              <w:pBdr/>
-              <w:shd w:val="clear" w:fill="auto"/>
-              <w:spacing w:lineRule="auto" w:line="240" w:before="0" w:after="0"/>
-              <w:ind w:left="0" w:right="0" w:hanging="0"/>
-              <w:jc w:val="left"/>
-              <w:rPr/>
-            </w:pPr>
-            <w:r>
-              <w:rPr/>
+              <w:pStyle w:val="LOnormal"/>
+              <w:keepNext w:val="false"/>
+              <w:keepLines w:val="false"/>
+              <w:widowControl w:val="false"/>
+              <w:shd w:val="clear" w:fill="auto"/>
+              <w:spacing w:lineRule="auto" w:line="240" w:before="0" w:after="0"/>
+              <w:ind w:left="0" w:right="0" w:hanging="0"/>
+              <w:jc w:val="left"/>
+              <w:rPr/>
+            </w:pPr>
+            <w:r>
+              <w:rPr/>
+              <w:t>-</w:t>
             </w:r>
           </w:p>
         </w:tc>
@@ -2386,11 +2695,10 @@
           </w:tcPr>
           <w:p>
             <w:pPr>
-              <w:pStyle w:val="Normal1"/>
-              <w:keepNext w:val="false"/>
-              <w:keepLines w:val="false"/>
-              <w:widowControl w:val="false"/>
-              <w:pBdr/>
+              <w:pStyle w:val="LOnormal"/>
+              <w:keepNext w:val="false"/>
+              <w:keepLines w:val="false"/>
+              <w:widowControl w:val="false"/>
               <w:shd w:val="clear" w:fill="auto"/>
               <w:spacing w:lineRule="auto" w:line="240" w:before="0" w:after="0"/>
               <w:ind w:left="0" w:right="0" w:hanging="0"/>
@@ -2417,19 +2725,39 @@
           </w:tcPr>
           <w:p>
             <w:pPr>
-              <w:pStyle w:val="Normal1"/>
-              <w:keepNext w:val="false"/>
-              <w:keepLines w:val="false"/>
-              <w:widowControl w:val="false"/>
-              <w:pBdr/>
-              <w:shd w:val="clear" w:fill="auto"/>
-              <w:spacing w:lineRule="auto" w:line="240" w:before="0" w:after="0"/>
-              <w:ind w:left="0" w:right="0" w:hanging="0"/>
-              <w:jc w:val="left"/>
-              <w:rPr/>
-            </w:pPr>
-            <w:r>
-              <w:rPr/>
+              <w:pStyle w:val="LOnormal"/>
+              <w:keepNext w:val="false"/>
+              <w:keepLines w:val="false"/>
+              <w:widowControl w:val="false"/>
+              <w:shd w:val="clear" w:fill="auto"/>
+              <w:spacing w:lineRule="auto" w:line="240" w:before="0" w:after="0"/>
+              <w:ind w:left="0" w:right="0" w:hanging="0"/>
+              <w:jc w:val="left"/>
+              <w:rPr/>
+            </w:pPr>
+            <w:r>
+              <w:rPr/>
+              <w:t xml:space="preserve">Vizualizarea unei liste a tuturor </w:t>
+            </w:r>
+            <w:r>
+              <w:rPr/>
+              <w:t>comenzilor efectuate</w:t>
+            </w:r>
+            <w:r>
+              <w:rPr/>
+              <w:t xml:space="preserve"> de catre </w:t>
+            </w:r>
+            <w:r>
+              <w:rPr/>
+              <w:t>agentul</w:t>
+            </w:r>
+            <w:r>
+              <w:rPr/>
+              <w:t xml:space="preserve"> de vanzari </w:t>
+            </w:r>
+            <w:r>
+              <w:rPr/>
+              <w:t>autentificat</w:t>
             </w:r>
           </w:p>
         </w:tc>
@@ -2451,11 +2779,10 @@
           </w:tcPr>
           <w:p>
             <w:pPr>
-              <w:pStyle w:val="Normal1"/>
-              <w:keepNext w:val="false"/>
-              <w:keepLines w:val="false"/>
-              <w:widowControl w:val="false"/>
-              <w:pBdr/>
+              <w:pStyle w:val="LOnormal"/>
+              <w:keepNext w:val="false"/>
+              <w:keepLines w:val="false"/>
+              <w:widowControl w:val="false"/>
               <w:shd w:val="clear" w:fill="auto"/>
               <w:spacing w:lineRule="auto" w:line="240" w:before="0" w:after="0"/>
               <w:ind w:left="0" w:right="0" w:hanging="0"/>
@@ -2482,19 +2809,19 @@
           </w:tcPr>
           <w:p>
             <w:pPr>
-              <w:pStyle w:val="Normal1"/>
-              <w:keepNext w:val="false"/>
-              <w:keepLines w:val="false"/>
-              <w:widowControl w:val="false"/>
-              <w:pBdr/>
-              <w:shd w:val="clear" w:fill="auto"/>
-              <w:spacing w:lineRule="auto" w:line="240" w:before="0" w:after="0"/>
-              <w:ind w:left="0" w:right="0" w:hanging="0"/>
-              <w:jc w:val="left"/>
-              <w:rPr/>
-            </w:pPr>
-            <w:r>
-              <w:rPr/>
+              <w:pStyle w:val="LOnormal"/>
+              <w:keepNext w:val="false"/>
+              <w:keepLines w:val="false"/>
+              <w:widowControl w:val="false"/>
+              <w:shd w:val="clear" w:fill="auto"/>
+              <w:spacing w:lineRule="auto" w:line="240" w:before="0" w:after="0"/>
+              <w:ind w:left="0" w:right="0" w:hanging="0"/>
+              <w:jc w:val="left"/>
+              <w:rPr/>
+            </w:pPr>
+            <w:r>
+              <w:rPr/>
+              <w:t>Apasarea butonului “Istoric comenzi” de pe fereastra cu lista de produse</w:t>
             </w:r>
           </w:p>
         </w:tc>
@@ -2516,11 +2843,10 @@
           </w:tcPr>
           <w:p>
             <w:pPr>
-              <w:pStyle w:val="Normal1"/>
-              <w:keepNext w:val="false"/>
-              <w:keepLines w:val="false"/>
-              <w:widowControl w:val="false"/>
-              <w:pBdr/>
+              <w:pStyle w:val="LOnormal"/>
+              <w:keepNext w:val="false"/>
+              <w:keepLines w:val="false"/>
+              <w:widowControl w:val="false"/>
               <w:shd w:val="clear" w:fill="auto"/>
               <w:spacing w:lineRule="auto" w:line="240" w:before="0" w:after="0"/>
               <w:ind w:left="0" w:right="0" w:hanging="0"/>
@@ -2547,19 +2873,19 @@
           </w:tcPr>
           <w:p>
             <w:pPr>
-              <w:pStyle w:val="Normal1"/>
-              <w:keepNext w:val="false"/>
-              <w:keepLines w:val="false"/>
-              <w:widowControl w:val="false"/>
-              <w:pBdr/>
-              <w:shd w:val="clear" w:fill="auto"/>
-              <w:spacing w:lineRule="auto" w:line="240" w:before="0" w:after="0"/>
-              <w:ind w:left="0" w:right="0" w:hanging="0"/>
-              <w:jc w:val="left"/>
-              <w:rPr/>
-            </w:pPr>
-            <w:r>
-              <w:rPr/>
+              <w:pStyle w:val="LOnormal"/>
+              <w:keepNext w:val="false"/>
+              <w:keepLines w:val="false"/>
+              <w:widowControl w:val="false"/>
+              <w:shd w:val="clear" w:fill="auto"/>
+              <w:spacing w:lineRule="auto" w:line="240" w:before="0" w:after="0"/>
+              <w:ind w:left="0" w:right="0" w:hanging="0"/>
+              <w:jc w:val="left"/>
+              <w:rPr/>
+            </w:pPr>
+            <w:r>
+              <w:rPr/>
+              <w:t>Agentul trebuie sa fie autentificat si sa aiba deschisa fereastra cu lista de produse</w:t>
             </w:r>
           </w:p>
         </w:tc>
@@ -2581,11 +2907,10 @@
           </w:tcPr>
           <w:p>
             <w:pPr>
-              <w:pStyle w:val="Normal1"/>
-              <w:keepNext w:val="false"/>
-              <w:keepLines w:val="false"/>
-              <w:widowControl w:val="false"/>
-              <w:pBdr/>
+              <w:pStyle w:val="LOnormal"/>
+              <w:keepNext w:val="false"/>
+              <w:keepLines w:val="false"/>
+              <w:widowControl w:val="false"/>
               <w:shd w:val="clear" w:fill="auto"/>
               <w:spacing w:lineRule="auto" w:line="240" w:before="0" w:after="0"/>
               <w:ind w:left="0" w:right="0" w:hanging="0"/>
@@ -2612,19 +2937,30 @@
           </w:tcPr>
           <w:p>
             <w:pPr>
-              <w:pStyle w:val="Normal1"/>
-              <w:keepNext w:val="false"/>
-              <w:keepLines w:val="false"/>
-              <w:widowControl w:val="false"/>
-              <w:pBdr/>
-              <w:shd w:val="clear" w:fill="auto"/>
-              <w:spacing w:lineRule="auto" w:line="240" w:before="0" w:after="0"/>
-              <w:ind w:left="0" w:right="0" w:hanging="0"/>
-              <w:jc w:val="left"/>
-              <w:rPr/>
-            </w:pPr>
-            <w:r>
-              <w:rPr/>
+              <w:pStyle w:val="LOnormal"/>
+              <w:keepNext w:val="false"/>
+              <w:keepLines w:val="false"/>
+              <w:widowControl w:val="false"/>
+              <w:shd w:val="clear" w:fill="auto"/>
+              <w:spacing w:lineRule="auto" w:line="240" w:before="0" w:after="0"/>
+              <w:ind w:left="0" w:right="0" w:hanging="0"/>
+              <w:jc w:val="left"/>
+              <w:rPr/>
+            </w:pPr>
+            <w:r>
+              <w:rPr/>
+              <w:t xml:space="preserve">Agentul de vanzari a vizualizat lista tuturor </w:t>
+            </w:r>
+            <w:r>
+              <w:rPr>
+                <w:rFonts w:eastAsia="Arial" w:cs="Arial"/>
+                <w:color w:val="auto"/>
+                <w:kern w:val="0"/>
+                <w:sz w:val="22"/>
+                <w:szCs w:val="22"/>
+                <w:lang w:val="en" w:eastAsia="zh-CN" w:bidi="hi-IN"/>
+              </w:rPr>
+              <w:t>comenzilor efectuate de acesta</w:t>
             </w:r>
           </w:p>
         </w:tc>
@@ -2646,11 +2982,10 @@
           </w:tcPr>
           <w:p>
             <w:pPr>
-              <w:pStyle w:val="Normal1"/>
-              <w:keepNext w:val="false"/>
-              <w:keepLines w:val="false"/>
-              <w:widowControl w:val="false"/>
-              <w:pBdr/>
+              <w:pStyle w:val="LOnormal"/>
+              <w:keepNext w:val="false"/>
+              <w:keepLines w:val="false"/>
+              <w:widowControl w:val="false"/>
               <w:shd w:val="clear" w:fill="auto"/>
               <w:spacing w:lineRule="auto" w:line="240" w:before="0" w:after="0"/>
               <w:ind w:left="0" w:right="0" w:hanging="0"/>
@@ -2677,19 +3012,64 @@
           </w:tcPr>
           <w:p>
             <w:pPr>
-              <w:pStyle w:val="Normal1"/>
-              <w:keepNext w:val="false"/>
-              <w:keepLines w:val="false"/>
-              <w:widowControl w:val="false"/>
-              <w:pBdr/>
-              <w:shd w:val="clear" w:fill="auto"/>
-              <w:spacing w:lineRule="auto" w:line="240" w:before="0" w:after="0"/>
-              <w:ind w:left="0" w:right="0" w:hanging="0"/>
-              <w:jc w:val="left"/>
-              <w:rPr/>
-            </w:pPr>
-            <w:r>
-              <w:rPr/>
+              <w:pStyle w:val="LOnormal"/>
+              <w:keepNext w:val="false"/>
+              <w:keepLines w:val="false"/>
+              <w:widowControl w:val="false"/>
+              <w:shd w:val="clear" w:fill="auto"/>
+              <w:spacing w:lineRule="auto" w:line="240" w:before="0" w:after="0"/>
+              <w:ind w:left="0" w:right="0" w:hanging="0"/>
+              <w:jc w:val="left"/>
+              <w:rPr/>
+            </w:pPr>
+            <w:r>
+              <w:rPr/>
+              <w:t>1. Agentul deschide aplicatia si se autentifica</w:t>
+            </w:r>
+          </w:p>
+          <w:p>
+            <w:pPr>
+              <w:pStyle w:val="LOnormal"/>
+              <w:widowControl w:val="false"/>
+              <w:shd w:val="clear" w:fill="auto"/>
+              <w:spacing w:lineRule="auto" w:line="240" w:before="0" w:after="0"/>
+              <w:ind w:left="0" w:right="0" w:hanging="0"/>
+              <w:jc w:val="left"/>
+              <w:rPr/>
+            </w:pPr>
+            <w:r>
+              <w:rPr/>
+              <w:t>2. Aplicatia afiseaza fereastra cu lista de produselor</w:t>
+            </w:r>
+          </w:p>
+          <w:p>
+            <w:pPr>
+              <w:pStyle w:val="LOnormal"/>
+              <w:widowControl w:val="false"/>
+              <w:shd w:val="clear" w:fill="auto"/>
+              <w:spacing w:lineRule="auto" w:line="240" w:before="0" w:after="0"/>
+              <w:ind w:left="0" w:right="0" w:hanging="0"/>
+              <w:jc w:val="left"/>
+              <w:rPr/>
+            </w:pPr>
+            <w:r>
+              <w:rPr/>
+              <w:t>3. Agentul apasa butonul “Istoric comenzi”</w:t>
+            </w:r>
+          </w:p>
+          <w:p>
+            <w:pPr>
+              <w:pStyle w:val="LOnormal"/>
+              <w:widowControl w:val="false"/>
+              <w:shd w:val="clear" w:fill="auto"/>
+              <w:spacing w:lineRule="auto" w:line="240" w:before="0" w:after="0"/>
+              <w:ind w:left="0" w:right="0" w:hanging="0"/>
+              <w:jc w:val="left"/>
+              <w:rPr/>
+            </w:pPr>
+            <w:r>
+              <w:rPr/>
+              <w:t>4. Aplicatia afiseaza fereastra cu istoricul comenzilor</w:t>
             </w:r>
           </w:p>
         </w:tc>
@@ -2711,11 +3091,10 @@
           </w:tcPr>
           <w:p>
             <w:pPr>
-              <w:pStyle w:val="Normal1"/>
-              <w:keepNext w:val="false"/>
-              <w:keepLines w:val="false"/>
-              <w:widowControl w:val="false"/>
-              <w:pBdr/>
+              <w:pStyle w:val="LOnormal"/>
+              <w:keepNext w:val="false"/>
+              <w:keepLines w:val="false"/>
+              <w:widowControl w:val="false"/>
               <w:shd w:val="clear" w:fill="auto"/>
               <w:spacing w:lineRule="auto" w:line="240" w:before="0" w:after="0"/>
               <w:ind w:left="0" w:right="0" w:hanging="0"/>
@@ -2742,19 +3121,26 @@
           </w:tcPr>
           <w:p>
             <w:pPr>
-              <w:pStyle w:val="Normal1"/>
-              <w:keepNext w:val="false"/>
-              <w:keepLines w:val="false"/>
-              <w:widowControl w:val="false"/>
-              <w:pBdr/>
-              <w:shd w:val="clear" w:fill="auto"/>
-              <w:spacing w:lineRule="auto" w:line="240" w:before="0" w:after="0"/>
-              <w:ind w:left="0" w:right="0" w:hanging="0"/>
-              <w:jc w:val="left"/>
-              <w:rPr/>
-            </w:pPr>
-            <w:r>
-              <w:rPr/>
+              <w:pStyle w:val="LOnormal"/>
+              <w:keepNext w:val="false"/>
+              <w:keepLines w:val="false"/>
+              <w:widowControl w:val="false"/>
+              <w:shd w:val="clear" w:fill="auto"/>
+              <w:spacing w:lineRule="auto" w:line="240" w:before="0" w:after="0"/>
+              <w:ind w:left="0" w:right="0" w:hanging="0"/>
+              <w:jc w:val="left"/>
+              <w:rPr>
+                <w:b/>
+                <w:b/>
+                <w:bCs/>
+              </w:rPr>
+            </w:pPr>
+            <w:r>
+              <w:rPr>
+                <w:b w:val="false"/>
+                <w:bCs w:val="false"/>
+              </w:rPr>
+              <w:t>-</w:t>
             </w:r>
           </w:p>
         </w:tc>
@@ -2776,11 +3162,10 @@
           </w:tcPr>
           <w:p>
             <w:pPr>
-              <w:pStyle w:val="Normal1"/>
-              <w:keepNext w:val="false"/>
-              <w:keepLines w:val="false"/>
-              <w:widowControl w:val="false"/>
-              <w:pBdr/>
+              <w:pStyle w:val="LOnormal"/>
+              <w:keepNext w:val="false"/>
+              <w:keepLines w:val="false"/>
+              <w:widowControl w:val="false"/>
               <w:shd w:val="clear" w:fill="auto"/>
               <w:spacing w:lineRule="auto" w:line="240" w:before="0" w:after="0"/>
               <w:ind w:left="0" w:right="0" w:hanging="0"/>
@@ -2807,19 +3192,87 @@
           </w:tcPr>
           <w:p>
             <w:pPr>
-              <w:pStyle w:val="Normal1"/>
-              <w:keepNext w:val="false"/>
-              <w:keepLines w:val="false"/>
-              <w:widowControl w:val="false"/>
-              <w:pBdr/>
-              <w:shd w:val="clear" w:fill="auto"/>
-              <w:spacing w:lineRule="auto" w:line="240" w:before="0" w:after="0"/>
-              <w:ind w:left="0" w:right="0" w:hanging="0"/>
-              <w:jc w:val="left"/>
-              <w:rPr/>
-            </w:pPr>
-            <w:r>
-              <w:rPr/>
+              <w:pStyle w:val="LOnormal"/>
+              <w:keepNext w:val="false"/>
+              <w:keepLines w:val="false"/>
+              <w:widowControl w:val="false"/>
+              <w:shd w:val="clear" w:fill="auto"/>
+              <w:spacing w:lineRule="auto" w:line="240" w:before="0" w:after="0"/>
+              <w:ind w:left="0" w:right="0" w:hanging="0"/>
+              <w:jc w:val="left"/>
+              <w:rPr>
+                <w:rFonts w:ascii="Arial" w:hAnsi="Arial" w:eastAsia="Arial" w:cs="Arial"/>
+                <w:b/>
+                <w:b/>
+                <w:bCs/>
+                <w:color w:val="auto"/>
+                <w:kern w:val="0"/>
+                <w:sz w:val="22"/>
+                <w:szCs w:val="22"/>
+                <w:lang w:val="en" w:eastAsia="zh-CN" w:bidi="hi-IN"/>
+              </w:rPr>
+            </w:pPr>
+            <w:r>
+              <w:rPr>
+                <w:rFonts w:eastAsia="Arial" w:cs="Arial"/>
+                <w:b/>
+                <w:bCs/>
+                <w:color w:val="auto"/>
+                <w:kern w:val="0"/>
+                <w:sz w:val="22"/>
+                <w:szCs w:val="22"/>
+                <w:lang w:val="en" w:eastAsia="zh-CN" w:bidi="hi-IN"/>
+              </w:rPr>
+              <w:t>Agentul nu a efectuat nici o comanda</w:t>
+            </w:r>
+          </w:p>
+          <w:p>
+            <w:pPr>
+              <w:pStyle w:val="LOnormal"/>
+              <w:widowControl w:val="false"/>
+              <w:shd w:val="clear" w:fill="auto"/>
+              <w:spacing w:lineRule="auto" w:line="240" w:before="0" w:after="0"/>
+              <w:ind w:left="0" w:right="0" w:hanging="0"/>
+              <w:jc w:val="left"/>
+              <w:rPr>
+                <w:b w:val="false"/>
+                <w:b w:val="false"/>
+                <w:bCs w:val="false"/>
+              </w:rPr>
+            </w:pPr>
+            <w:r>
+              <w:rPr>
+                <w:b w:val="false"/>
+                <w:bCs w:val="false"/>
+              </w:rPr>
+              <w:t>4</w:t>
+            </w:r>
+            <w:r>
+              <w:rPr>
+                <w:b w:val="false"/>
+                <w:bCs w:val="false"/>
+              </w:rPr>
+              <w:t xml:space="preserve">.a. Aplicatia afiseaza o fereastra de eroare cu mesajul “nu exista </w:t>
+            </w:r>
+            <w:r>
+              <w:rPr>
+                <w:rFonts w:eastAsia="Arial" w:cs="Arial"/>
+                <w:b w:val="false"/>
+                <w:bCs w:val="false"/>
+                <w:color w:val="auto"/>
+                <w:kern w:val="0"/>
+                <w:sz w:val="22"/>
+                <w:szCs w:val="22"/>
+                <w:lang w:val="en" w:eastAsia="zh-CN" w:bidi="hi-IN"/>
+              </w:rPr>
+              <w:t>comenzi anterioare</w:t>
+            </w:r>
+            <w:r>
+              <w:rPr>
+                <w:b w:val="false"/>
+                <w:bCs w:val="false"/>
+              </w:rPr>
+              <w:t>”</w:t>
             </w:r>
           </w:p>
         </w:tc>
@@ -2872,7 +3325,7 @@
           </w:tcPr>
           <w:p>
             <w:pPr>
-              <w:pStyle w:val="Normal1"/>
+              <w:pStyle w:val="LOnormal"/>
               <w:widowControl w:val="false"/>
               <w:spacing w:lineRule="auto" w:line="240" w:before="0" w:after="0"/>
               <w:jc w:val="left"/>
@@ -2898,26 +3351,51 @@
           </w:tcPr>
           <w:p>
             <w:pPr>
-              <w:pStyle w:val="Normal1"/>
-              <w:keepNext w:val="false"/>
-              <w:keepLines w:val="false"/>
-              <w:widowControl w:val="false"/>
-              <w:pBdr/>
-              <w:shd w:val="clear" w:fill="auto"/>
-              <w:spacing w:lineRule="auto" w:line="240" w:before="0" w:after="0"/>
-              <w:ind w:left="0" w:right="0" w:hanging="0"/>
-              <w:jc w:val="left"/>
-              <w:rPr>
+              <w:pStyle w:val="LOnormal"/>
+              <w:keepNext w:val="false"/>
+              <w:keepLines w:val="false"/>
+              <w:widowControl w:val="false"/>
+              <w:shd w:val="clear" w:fill="auto"/>
+              <w:spacing w:lineRule="auto" w:line="240" w:before="0" w:after="0"/>
+              <w:ind w:left="0" w:right="0" w:hanging="0"/>
+              <w:jc w:val="left"/>
+              <w:rPr>
+                <w:rFonts w:ascii="Arial" w:hAnsi="Arial" w:eastAsia="Arial" w:cs="Arial"/>
                 <w:b/>
                 <w:b/>
                 <w:bCs/>
-              </w:rPr>
-            </w:pPr>
-            <w:r>
-              <w:rPr>
+                <w:color w:val="auto"/>
+                <w:kern w:val="0"/>
+                <w:sz w:val="22"/>
+                <w:szCs w:val="22"/>
+                <w:lang w:val="en" w:eastAsia="zh-CN" w:bidi="hi-IN"/>
+              </w:rPr>
+            </w:pPr>
+            <w:r>
+              <w:rPr>
+                <w:rFonts w:eastAsia="Arial" w:cs="Arial"/>
                 <w:b/>
                 <w:bCs/>
-              </w:rPr>
+                <w:color w:val="auto"/>
+                <w:kern w:val="0"/>
+                <w:sz w:val="22"/>
+                <w:szCs w:val="22"/>
+                <w:lang w:val="en" w:eastAsia="zh-CN" w:bidi="hi-IN"/>
+              </w:rPr>
+              <w:t>O</w:t>
+            </w:r>
+            <w:r>
+              <w:rPr>
+                <w:rFonts w:eastAsia="Arial" w:cs="Arial"/>
+                <w:b/>
+                <w:bCs/>
+                <w:color w:val="auto"/>
+                <w:kern w:val="0"/>
+                <w:sz w:val="22"/>
+                <w:szCs w:val="22"/>
+                <w:lang w:val="en" w:eastAsia="zh-CN" w:bidi="hi-IN"/>
+              </w:rPr>
+              <w:t>norare comanda</w:t>
             </w:r>
           </w:p>
         </w:tc>
@@ -2937,11 +3415,10 @@
           </w:tcPr>
           <w:p>
             <w:pPr>
-              <w:pStyle w:val="Normal1"/>
-              <w:keepNext w:val="false"/>
-              <w:keepLines w:val="false"/>
-              <w:widowControl w:val="false"/>
-              <w:pBdr/>
+              <w:pStyle w:val="LOnormal"/>
+              <w:keepNext w:val="false"/>
+              <w:keepLines w:val="false"/>
+              <w:widowControl w:val="false"/>
               <w:shd w:val="clear" w:fill="auto"/>
               <w:spacing w:lineRule="auto" w:line="240" w:before="0" w:after="0"/>
               <w:ind w:left="0" w:right="0" w:hanging="0"/>
@@ -2967,40 +3444,39 @@
           </w:tcPr>
           <w:p>
             <w:pPr>
-              <w:pStyle w:val="Normal1"/>
-              <w:keepNext w:val="false"/>
-              <w:keepLines w:val="false"/>
-              <w:widowControl w:val="false"/>
-              <w:pBdr/>
-              <w:shd w:val="clear" w:fill="auto"/>
-              <w:spacing w:lineRule="auto" w:line="240" w:before="0" w:after="0"/>
-              <w:ind w:left="0" w:right="0" w:hanging="0"/>
-              <w:jc w:val="left"/>
-              <w:rPr/>
-            </w:pPr>
-            <w:r>
-              <w:rPr/>
-            </w:r>
-          </w:p>
-        </w:tc>
-        <w:tc>
-          <w:tcPr>
-            <w:tcW w:w="2340" w:type="dxa"/>
-            <w:tcBorders>
-              <w:top w:val="single" w:sz="8" w:space="0" w:color="000000"/>
-              <w:left w:val="single" w:sz="8" w:space="0" w:color="000000"/>
-              <w:bottom w:val="single" w:sz="8" w:space="0" w:color="000000"/>
-              <w:right w:val="single" w:sz="8" w:space="0" w:color="000000"/>
-            </w:tcBorders>
-            <w:shd w:fill="auto" w:val="clear"/>
-          </w:tcPr>
-          <w:p>
-            <w:pPr>
-              <w:pStyle w:val="Normal1"/>
-              <w:keepNext w:val="false"/>
-              <w:keepLines w:val="false"/>
-              <w:widowControl w:val="false"/>
-              <w:pBdr/>
+              <w:pStyle w:val="LOnormal"/>
+              <w:keepNext w:val="false"/>
+              <w:keepLines w:val="false"/>
+              <w:widowControl w:val="false"/>
+              <w:shd w:val="clear" w:fill="auto"/>
+              <w:spacing w:lineRule="auto" w:line="240" w:before="0" w:after="0"/>
+              <w:ind w:left="0" w:right="0" w:hanging="0"/>
+              <w:jc w:val="left"/>
+              <w:rPr/>
+            </w:pPr>
+            <w:r>
+              <w:rPr/>
+              <w:t>Agentul de vanzari</w:t>
+            </w:r>
+          </w:p>
+        </w:tc>
+        <w:tc>
+          <w:tcPr>
+            <w:tcW w:w="2340" w:type="dxa"/>
+            <w:tcBorders>
+              <w:top w:val="single" w:sz="8" w:space="0" w:color="000000"/>
+              <w:left w:val="single" w:sz="8" w:space="0" w:color="000000"/>
+              <w:bottom w:val="single" w:sz="8" w:space="0" w:color="000000"/>
+              <w:right w:val="single" w:sz="8" w:space="0" w:color="000000"/>
+            </w:tcBorders>
+            <w:shd w:fill="auto" w:val="clear"/>
+          </w:tcPr>
+          <w:p>
+            <w:pPr>
+              <w:pStyle w:val="LOnormal"/>
+              <w:keepNext w:val="false"/>
+              <w:keepLines w:val="false"/>
+              <w:widowControl w:val="false"/>
               <w:shd w:val="clear" w:fill="auto"/>
               <w:spacing w:lineRule="auto" w:line="240" w:before="0" w:after="0"/>
               <w:ind w:left="0" w:right="0" w:hanging="0"/>
@@ -3026,19 +3502,19 @@
           </w:tcPr>
           <w:p>
             <w:pPr>
-              <w:pStyle w:val="Normal1"/>
-              <w:keepNext w:val="false"/>
-              <w:keepLines w:val="false"/>
-              <w:widowControl w:val="false"/>
-              <w:pBdr/>
-              <w:shd w:val="clear" w:fill="auto"/>
-              <w:spacing w:lineRule="auto" w:line="240" w:before="0" w:after="0"/>
-              <w:ind w:left="0" w:right="0" w:hanging="0"/>
-              <w:jc w:val="left"/>
-              <w:rPr/>
-            </w:pPr>
-            <w:r>
-              <w:rPr/>
+              <w:pStyle w:val="LOnormal"/>
+              <w:keepNext w:val="false"/>
+              <w:keepLines w:val="false"/>
+              <w:widowControl w:val="false"/>
+              <w:shd w:val="clear" w:fill="auto"/>
+              <w:spacing w:lineRule="auto" w:line="240" w:before="0" w:after="0"/>
+              <w:ind w:left="0" w:right="0" w:hanging="0"/>
+              <w:jc w:val="left"/>
+              <w:rPr/>
+            </w:pPr>
+            <w:r>
+              <w:rPr/>
+              <w:t>-</w:t>
             </w:r>
           </w:p>
         </w:tc>
@@ -3060,11 +3536,10 @@
           </w:tcPr>
           <w:p>
             <w:pPr>
-              <w:pStyle w:val="Normal1"/>
-              <w:keepNext w:val="false"/>
-              <w:keepLines w:val="false"/>
-              <w:widowControl w:val="false"/>
-              <w:pBdr/>
+              <w:pStyle w:val="LOnormal"/>
+              <w:keepNext w:val="false"/>
+              <w:keepLines w:val="false"/>
+              <w:widowControl w:val="false"/>
               <w:shd w:val="clear" w:fill="auto"/>
               <w:spacing w:lineRule="auto" w:line="240" w:before="0" w:after="0"/>
               <w:ind w:left="0" w:right="0" w:hanging="0"/>
@@ -3091,19 +3566,33 @@
           </w:tcPr>
           <w:p>
             <w:pPr>
-              <w:pStyle w:val="Normal1"/>
-              <w:keepNext w:val="false"/>
-              <w:keepLines w:val="false"/>
-              <w:widowControl w:val="false"/>
-              <w:pBdr/>
-              <w:shd w:val="clear" w:fill="auto"/>
-              <w:spacing w:lineRule="auto" w:line="240" w:before="0" w:after="0"/>
-              <w:ind w:left="0" w:right="0" w:hanging="0"/>
-              <w:jc w:val="left"/>
-              <w:rPr/>
-            </w:pPr>
-            <w:r>
-              <w:rPr/>
+              <w:pStyle w:val="LOnormal"/>
+              <w:keepNext w:val="false"/>
+              <w:keepLines w:val="false"/>
+              <w:widowControl w:val="false"/>
+              <w:shd w:val="clear" w:fill="auto"/>
+              <w:spacing w:lineRule="auto" w:line="240" w:before="0" w:after="0"/>
+              <w:ind w:left="0" w:right="0" w:hanging="0"/>
+              <w:jc w:val="left"/>
+              <w:rPr>
+                <w:rFonts w:ascii="Arial" w:hAnsi="Arial" w:eastAsia="Arial" w:cs="Arial"/>
+                <w:color w:val="auto"/>
+                <w:kern w:val="0"/>
+                <w:sz w:val="22"/>
+                <w:szCs w:val="22"/>
+                <w:lang w:val="en" w:eastAsia="zh-CN" w:bidi="hi-IN"/>
+              </w:rPr>
+            </w:pPr>
+            <w:r>
+              <w:rPr>
+                <w:rFonts w:eastAsia="Arial" w:cs="Arial"/>
+                <w:color w:val="auto"/>
+                <w:kern w:val="0"/>
+                <w:sz w:val="22"/>
+                <w:szCs w:val="22"/>
+                <w:lang w:val="en" w:eastAsia="zh-CN" w:bidi="hi-IN"/>
+              </w:rPr>
+              <w:t>Marcarea unei comenzi ca fiind “livrata”</w:t>
             </w:r>
           </w:p>
         </w:tc>
@@ -3125,11 +3614,10 @@
           </w:tcPr>
           <w:p>
             <w:pPr>
-              <w:pStyle w:val="Normal1"/>
-              <w:keepNext w:val="false"/>
-              <w:keepLines w:val="false"/>
-              <w:widowControl w:val="false"/>
-              <w:pBdr/>
+              <w:pStyle w:val="LOnormal"/>
+              <w:keepNext w:val="false"/>
+              <w:keepLines w:val="false"/>
+              <w:widowControl w:val="false"/>
               <w:shd w:val="clear" w:fill="auto"/>
               <w:spacing w:lineRule="auto" w:line="240" w:before="0" w:after="0"/>
               <w:ind w:left="0" w:right="0" w:hanging="0"/>
@@ -3156,19 +3644,50 @@
           </w:tcPr>
           <w:p>
             <w:pPr>
-              <w:pStyle w:val="Normal1"/>
-              <w:keepNext w:val="false"/>
-              <w:keepLines w:val="false"/>
-              <w:widowControl w:val="false"/>
-              <w:pBdr/>
-              <w:shd w:val="clear" w:fill="auto"/>
-              <w:spacing w:lineRule="auto" w:line="240" w:before="0" w:after="0"/>
-              <w:ind w:left="0" w:right="0" w:hanging="0"/>
-              <w:jc w:val="left"/>
-              <w:rPr/>
-            </w:pPr>
-            <w:r>
-              <w:rPr/>
+              <w:pStyle w:val="LOnormal"/>
+              <w:keepNext w:val="false"/>
+              <w:keepLines w:val="false"/>
+              <w:widowControl w:val="false"/>
+              <w:shd w:val="clear" w:fill="auto"/>
+              <w:spacing w:lineRule="auto" w:line="240" w:before="0" w:after="0"/>
+              <w:ind w:left="0" w:right="0" w:hanging="0"/>
+              <w:jc w:val="left"/>
+              <w:rPr/>
+            </w:pPr>
+            <w:r>
+              <w:rPr/>
+              <w:t>Apasarea butonului “</w:t>
+            </w:r>
+            <w:r>
+              <w:rPr/>
+              <w:t>Onorare comanda</w:t>
+            </w:r>
+            <w:r>
+              <w:rPr/>
+              <w:t xml:space="preserve">” </w:t>
+            </w:r>
+            <w:r>
+              <w:rPr/>
+              <w:t>din dreptul unei comenzi</w:t>
+            </w:r>
+            <w:r>
+              <w:rPr/>
+              <w:t xml:space="preserve"> de pe fereastra </w:t>
+            </w:r>
+            <w:r>
+              <w:rPr/>
+              <w:t xml:space="preserve">cu istoricul de </w:t>
+            </w:r>
+            <w:r>
+              <w:rPr>
+                <w:rFonts w:eastAsia="Arial" w:cs="Arial"/>
+                <w:color w:val="auto"/>
+                <w:kern w:val="0"/>
+                <w:sz w:val="22"/>
+                <w:szCs w:val="22"/>
+                <w:lang w:val="en" w:eastAsia="zh-CN" w:bidi="hi-IN"/>
+              </w:rPr>
+              <w:t>comenzi</w:t>
             </w:r>
           </w:p>
         </w:tc>
@@ -3190,11 +3709,10 @@
           </w:tcPr>
           <w:p>
             <w:pPr>
-              <w:pStyle w:val="Normal1"/>
-              <w:keepNext w:val="false"/>
-              <w:keepLines w:val="false"/>
-              <w:widowControl w:val="false"/>
-              <w:pBdr/>
+              <w:pStyle w:val="LOnormal"/>
+              <w:keepNext w:val="false"/>
+              <w:keepLines w:val="false"/>
+              <w:widowControl w:val="false"/>
               <w:shd w:val="clear" w:fill="auto"/>
               <w:spacing w:lineRule="auto" w:line="240" w:before="0" w:after="0"/>
               <w:ind w:left="0" w:right="0" w:hanging="0"/>
@@ -3221,19 +3739,23 @@
           </w:tcPr>
           <w:p>
             <w:pPr>
-              <w:pStyle w:val="Normal1"/>
-              <w:keepNext w:val="false"/>
-              <w:keepLines w:val="false"/>
-              <w:widowControl w:val="false"/>
-              <w:pBdr/>
-              <w:shd w:val="clear" w:fill="auto"/>
-              <w:spacing w:lineRule="auto" w:line="240" w:before="0" w:after="0"/>
-              <w:ind w:left="0" w:right="0" w:hanging="0"/>
-              <w:jc w:val="left"/>
-              <w:rPr/>
-            </w:pPr>
-            <w:r>
-              <w:rPr/>
+              <w:pStyle w:val="LOnormal"/>
+              <w:keepNext w:val="false"/>
+              <w:keepLines w:val="false"/>
+              <w:widowControl w:val="false"/>
+              <w:shd w:val="clear" w:fill="auto"/>
+              <w:spacing w:lineRule="auto" w:line="240" w:before="0" w:after="0"/>
+              <w:ind w:left="0" w:right="0" w:hanging="0"/>
+              <w:jc w:val="left"/>
+              <w:rPr/>
+            </w:pPr>
+            <w:r>
+              <w:rPr/>
+              <w:t xml:space="preserve">Agentul trebuie sa fie autentificat si sa aiba deschisa fereastra cu </w:t>
+            </w:r>
+            <w:r>
+              <w:rPr/>
+              <w:t>istoricul comenzilor</w:t>
             </w:r>
           </w:p>
         </w:tc>
@@ -3255,11 +3777,10 @@
           </w:tcPr>
           <w:p>
             <w:pPr>
-              <w:pStyle w:val="Normal1"/>
-              <w:keepNext w:val="false"/>
-              <w:keepLines w:val="false"/>
-              <w:widowControl w:val="false"/>
-              <w:pBdr/>
+              <w:pStyle w:val="LOnormal"/>
+              <w:keepNext w:val="false"/>
+              <w:keepLines w:val="false"/>
+              <w:widowControl w:val="false"/>
               <w:shd w:val="clear" w:fill="auto"/>
               <w:spacing w:lineRule="auto" w:line="240" w:before="0" w:after="0"/>
               <w:ind w:left="0" w:right="0" w:hanging="0"/>
@@ -3286,19 +3807,30 @@
           </w:tcPr>
           <w:p>
             <w:pPr>
-              <w:pStyle w:val="Normal1"/>
-              <w:keepNext w:val="false"/>
-              <w:keepLines w:val="false"/>
-              <w:widowControl w:val="false"/>
-              <w:pBdr/>
-              <w:shd w:val="clear" w:fill="auto"/>
-              <w:spacing w:lineRule="auto" w:line="240" w:before="0" w:after="0"/>
-              <w:ind w:left="0" w:right="0" w:hanging="0"/>
-              <w:jc w:val="left"/>
-              <w:rPr/>
-            </w:pPr>
-            <w:r>
-              <w:rPr/>
+              <w:pStyle w:val="LOnormal"/>
+              <w:keepNext w:val="false"/>
+              <w:keepLines w:val="false"/>
+              <w:widowControl w:val="false"/>
+              <w:shd w:val="clear" w:fill="auto"/>
+              <w:spacing w:lineRule="auto" w:line="240" w:before="0" w:after="0"/>
+              <w:ind w:left="0" w:right="0" w:hanging="0"/>
+              <w:jc w:val="left"/>
+              <w:rPr/>
+            </w:pPr>
+            <w:r>
+              <w:rPr/>
+              <w:t xml:space="preserve">Agentul de vanzari a </w:t>
+            </w:r>
+            <w:r>
+              <w:rPr>
+                <w:rFonts w:eastAsia="Arial" w:cs="Arial"/>
+                <w:color w:val="auto"/>
+                <w:kern w:val="0"/>
+                <w:sz w:val="22"/>
+                <w:szCs w:val="22"/>
+                <w:lang w:val="en" w:eastAsia="zh-CN" w:bidi="hi-IN"/>
+              </w:rPr>
+              <w:t>marcat o comanda ca fiind “livrata”, butoanele din dreptul acesteia devenind indisponibil</w:t>
             </w:r>
           </w:p>
         </w:tc>
@@ -3320,11 +3852,10 @@
           </w:tcPr>
           <w:p>
             <w:pPr>
-              <w:pStyle w:val="Normal1"/>
-              <w:keepNext w:val="false"/>
-              <w:keepLines w:val="false"/>
-              <w:widowControl w:val="false"/>
-              <w:pBdr/>
+              <w:pStyle w:val="LOnormal"/>
+              <w:keepNext w:val="false"/>
+              <w:keepLines w:val="false"/>
+              <w:widowControl w:val="false"/>
               <w:shd w:val="clear" w:fill="auto"/>
               <w:spacing w:lineRule="auto" w:line="240" w:before="0" w:after="0"/>
               <w:ind w:left="0" w:right="0" w:hanging="0"/>
@@ -3351,19 +3882,79 @@
           </w:tcPr>
           <w:p>
             <w:pPr>
-              <w:pStyle w:val="Normal1"/>
-              <w:keepNext w:val="false"/>
-              <w:keepLines w:val="false"/>
-              <w:widowControl w:val="false"/>
-              <w:pBdr/>
-              <w:shd w:val="clear" w:fill="auto"/>
-              <w:spacing w:lineRule="auto" w:line="240" w:before="0" w:after="0"/>
-              <w:ind w:left="0" w:right="0" w:hanging="0"/>
-              <w:jc w:val="left"/>
-              <w:rPr/>
-            </w:pPr>
-            <w:r>
-              <w:rPr/>
+              <w:pStyle w:val="LOnormal"/>
+              <w:keepNext w:val="false"/>
+              <w:keepLines w:val="false"/>
+              <w:widowControl w:val="false"/>
+              <w:shd w:val="clear" w:fill="auto"/>
+              <w:spacing w:lineRule="auto" w:line="240" w:before="0" w:after="0"/>
+              <w:ind w:left="0" w:right="0" w:hanging="0"/>
+              <w:jc w:val="left"/>
+              <w:rPr/>
+            </w:pPr>
+            <w:r>
+              <w:rPr/>
+              <w:t>1. Agentul deschide aplicatia si se autentifica</w:t>
+            </w:r>
+          </w:p>
+          <w:p>
+            <w:pPr>
+              <w:pStyle w:val="LOnormal"/>
+              <w:widowControl w:val="false"/>
+              <w:shd w:val="clear" w:fill="auto"/>
+              <w:spacing w:lineRule="auto" w:line="240" w:before="0" w:after="0"/>
+              <w:ind w:left="0" w:right="0" w:hanging="0"/>
+              <w:jc w:val="left"/>
+              <w:rPr/>
+            </w:pPr>
+            <w:r>
+              <w:rPr/>
+              <w:t>2. Aplicatia afiseaza fereastra cu lista de produselor</w:t>
+            </w:r>
+          </w:p>
+          <w:p>
+            <w:pPr>
+              <w:pStyle w:val="LOnormal"/>
+              <w:widowControl w:val="false"/>
+              <w:shd w:val="clear" w:fill="auto"/>
+              <w:spacing w:lineRule="auto" w:line="240" w:before="0" w:after="0"/>
+              <w:ind w:left="0" w:right="0" w:hanging="0"/>
+              <w:jc w:val="left"/>
+              <w:rPr/>
+            </w:pPr>
+            <w:r>
+              <w:rPr/>
+              <w:t>3. Agentul apasa butonul “Istoric comenzi”</w:t>
+            </w:r>
+          </w:p>
+          <w:p>
+            <w:pPr>
+              <w:pStyle w:val="LOnormal"/>
+              <w:widowControl w:val="false"/>
+              <w:shd w:val="clear" w:fill="auto"/>
+              <w:spacing w:lineRule="auto" w:line="240" w:before="0" w:after="0"/>
+              <w:ind w:left="0" w:right="0" w:hanging="0"/>
+              <w:jc w:val="left"/>
+              <w:rPr/>
+            </w:pPr>
+            <w:r>
+              <w:rPr/>
+              <w:t>4. Aplicatia afiseaza fereastra cu istoricul comenzilor</w:t>
+            </w:r>
+          </w:p>
+          <w:p>
+            <w:pPr>
+              <w:pStyle w:val="LOnormal"/>
+              <w:widowControl w:val="false"/>
+              <w:shd w:val="clear" w:fill="auto"/>
+              <w:spacing w:lineRule="auto" w:line="240" w:before="0" w:after="0"/>
+              <w:ind w:left="0" w:right="0" w:hanging="0"/>
+              <w:jc w:val="left"/>
+              <w:rPr/>
+            </w:pPr>
+            <w:r>
+              <w:rPr/>
+              <w:t>5. Agentul apasa butonul “Onorare comanda” din dreptul unei comenzi</w:t>
             </w:r>
           </w:p>
         </w:tc>
@@ -3385,11 +3976,10 @@
           </w:tcPr>
           <w:p>
             <w:pPr>
-              <w:pStyle w:val="Normal1"/>
-              <w:keepNext w:val="false"/>
-              <w:keepLines w:val="false"/>
-              <w:widowControl w:val="false"/>
-              <w:pBdr/>
+              <w:pStyle w:val="LOnormal"/>
+              <w:keepNext w:val="false"/>
+              <w:keepLines w:val="false"/>
+              <w:widowControl w:val="false"/>
               <w:shd w:val="clear" w:fill="auto"/>
               <w:spacing w:lineRule="auto" w:line="240" w:before="0" w:after="0"/>
               <w:ind w:left="0" w:right="0" w:hanging="0"/>
@@ -3416,19 +4006,26 @@
           </w:tcPr>
           <w:p>
             <w:pPr>
-              <w:pStyle w:val="Normal1"/>
-              <w:keepNext w:val="false"/>
-              <w:keepLines w:val="false"/>
-              <w:widowControl w:val="false"/>
-              <w:pBdr/>
-              <w:shd w:val="clear" w:fill="auto"/>
-              <w:spacing w:lineRule="auto" w:line="240" w:before="0" w:after="0"/>
-              <w:ind w:left="0" w:right="0" w:hanging="0"/>
-              <w:jc w:val="left"/>
-              <w:rPr/>
-            </w:pPr>
-            <w:r>
-              <w:rPr/>
+              <w:pStyle w:val="LOnormal"/>
+              <w:keepNext w:val="false"/>
+              <w:keepLines w:val="false"/>
+              <w:widowControl w:val="false"/>
+              <w:shd w:val="clear" w:fill="auto"/>
+              <w:spacing w:lineRule="auto" w:line="240" w:before="0" w:after="0"/>
+              <w:ind w:left="0" w:right="0" w:hanging="0"/>
+              <w:jc w:val="left"/>
+              <w:rPr>
+                <w:b/>
+                <w:b/>
+                <w:bCs/>
+              </w:rPr>
+            </w:pPr>
+            <w:r>
+              <w:rPr>
+                <w:b w:val="false"/>
+                <w:bCs w:val="false"/>
+              </w:rPr>
+              <w:t>-</w:t>
             </w:r>
           </w:p>
         </w:tc>
@@ -3450,11 +4047,10 @@
           </w:tcPr>
           <w:p>
             <w:pPr>
-              <w:pStyle w:val="Normal1"/>
-              <w:keepNext w:val="false"/>
-              <w:keepLines w:val="false"/>
-              <w:widowControl w:val="false"/>
-              <w:pBdr/>
+              <w:pStyle w:val="LOnormal"/>
+              <w:keepNext w:val="false"/>
+              <w:keepLines w:val="false"/>
+              <w:widowControl w:val="false"/>
               <w:shd w:val="clear" w:fill="auto"/>
               <w:spacing w:lineRule="auto" w:line="240" w:before="0" w:after="0"/>
               <w:ind w:left="0" w:right="0" w:hanging="0"/>
@@ -3481,19 +4077,907 @@
           </w:tcPr>
           <w:p>
             <w:pPr>
-              <w:pStyle w:val="Normal1"/>
-              <w:keepNext w:val="false"/>
-              <w:keepLines w:val="false"/>
-              <w:widowControl w:val="false"/>
-              <w:pBdr/>
-              <w:shd w:val="clear" w:fill="auto"/>
-              <w:spacing w:lineRule="auto" w:line="240" w:before="0" w:after="0"/>
-              <w:ind w:left="0" w:right="0" w:hanging="0"/>
-              <w:jc w:val="left"/>
-              <w:rPr/>
-            </w:pPr>
-            <w:r>
-              <w:rPr/>
+              <w:pStyle w:val="LOnormal"/>
+              <w:keepNext w:val="false"/>
+              <w:keepLines w:val="false"/>
+              <w:widowControl w:val="false"/>
+              <w:shd w:val="clear" w:fill="auto"/>
+              <w:spacing w:lineRule="auto" w:line="240" w:before="0" w:after="0"/>
+              <w:ind w:left="0" w:right="0" w:hanging="0"/>
+              <w:jc w:val="left"/>
+              <w:rPr>
+                <w:b w:val="false"/>
+                <w:b w:val="false"/>
+                <w:bCs w:val="false"/>
+              </w:rPr>
+            </w:pPr>
+            <w:r>
+              <w:rPr>
+                <w:b w:val="false"/>
+                <w:bCs w:val="false"/>
+              </w:rPr>
+              <w:t>-</w:t>
+            </w:r>
+          </w:p>
+        </w:tc>
+      </w:tr>
+    </w:tbl>
+    <w:p>
+      <w:pPr>
+        <w:pStyle w:val="Normal"/>
+        <w:rPr/>
+      </w:pPr>
+      <w:r>
+        <w:rPr/>
+      </w:r>
+    </w:p>
+    <w:tbl>
+      <w:tblPr>
+        <w:tblStyle w:val="Table1"/>
+        <w:tblW w:w="9360" w:type="dxa"/>
+        <w:jc w:val="left"/>
+        <w:tblInd w:w="0" w:type="dxa"/>
+        <w:tblLayout w:type="fixed"/>
+        <w:tblCellMar>
+          <w:top w:w="100" w:type="dxa"/>
+          <w:left w:w="100" w:type="dxa"/>
+          <w:bottom w:w="100" w:type="dxa"/>
+          <w:right w:w="100" w:type="dxa"/>
+        </w:tblCellMar>
+        <w:tblLook w:val="0600"/>
+      </w:tblPr>
+      <w:tblGrid>
+        <w:gridCol w:w="2340"/>
+        <w:gridCol w:w="2340"/>
+        <w:gridCol w:w="2340"/>
+        <w:gridCol w:w="2340"/>
+      </w:tblGrid>
+      <w:tr>
+        <w:trPr>
+          <w:trHeight w:val="420" w:hRule="atLeast"/>
+        </w:trPr>
+        <w:tc>
+          <w:tcPr>
+            <w:tcW w:w="2340" w:type="dxa"/>
+            <w:tcBorders>
+              <w:top w:val="single" w:sz="8" w:space="0" w:color="000000"/>
+              <w:left w:val="single" w:sz="8" w:space="0" w:color="000000"/>
+              <w:bottom w:val="single" w:sz="8" w:space="0" w:color="000000"/>
+              <w:right w:val="single" w:sz="8" w:space="0" w:color="000000"/>
+            </w:tcBorders>
+            <w:shd w:fill="auto" w:val="clear"/>
+          </w:tcPr>
+          <w:p>
+            <w:pPr>
+              <w:pStyle w:val="LOnormal"/>
+              <w:widowControl w:val="false"/>
+              <w:spacing w:lineRule="auto" w:line="240" w:before="0" w:after="0"/>
+              <w:jc w:val="left"/>
+              <w:rPr/>
+            </w:pPr>
+            <w:r>
+              <w:rPr/>
+              <w:t>ID and name</w:t>
+            </w:r>
+          </w:p>
+        </w:tc>
+        <w:tc>
+          <w:tcPr>
+            <w:tcW w:w="7020" w:type="dxa"/>
+            <w:gridSpan w:val="3"/>
+            <w:tcBorders>
+              <w:top w:val="single" w:sz="8" w:space="0" w:color="000000"/>
+              <w:left w:val="single" w:sz="8" w:space="0" w:color="000000"/>
+              <w:bottom w:val="single" w:sz="8" w:space="0" w:color="000000"/>
+              <w:right w:val="single" w:sz="8" w:space="0" w:color="000000"/>
+            </w:tcBorders>
+            <w:shd w:fill="auto" w:val="clear"/>
+          </w:tcPr>
+          <w:p>
+            <w:pPr>
+              <w:pStyle w:val="LOnormal"/>
+              <w:keepNext w:val="false"/>
+              <w:keepLines w:val="false"/>
+              <w:widowControl w:val="false"/>
+              <w:shd w:val="clear" w:fill="auto"/>
+              <w:spacing w:lineRule="auto" w:line="240" w:before="0" w:after="0"/>
+              <w:ind w:left="0" w:right="0" w:hanging="0"/>
+              <w:jc w:val="left"/>
+              <w:rPr>
+                <w:rFonts w:ascii="Arial" w:hAnsi="Arial" w:eastAsia="Arial" w:cs="Arial"/>
+                <w:b/>
+                <w:b/>
+                <w:bCs/>
+                <w:color w:val="auto"/>
+                <w:kern w:val="0"/>
+                <w:sz w:val="22"/>
+                <w:szCs w:val="22"/>
+                <w:lang w:val="en" w:eastAsia="zh-CN" w:bidi="hi-IN"/>
+              </w:rPr>
+            </w:pPr>
+            <w:r>
+              <w:rPr>
+                <w:rFonts w:eastAsia="Arial" w:cs="Arial"/>
+                <w:b/>
+                <w:bCs/>
+                <w:color w:val="auto"/>
+                <w:kern w:val="0"/>
+                <w:sz w:val="22"/>
+                <w:szCs w:val="22"/>
+                <w:lang w:val="en" w:eastAsia="zh-CN" w:bidi="hi-IN"/>
+              </w:rPr>
+              <w:t>Anulare comanda</w:t>
+            </w:r>
+          </w:p>
+        </w:tc>
+      </w:tr>
+      <w:tr>
+        <w:trPr/>
+        <w:tc>
+          <w:tcPr>
+            <w:tcW w:w="2340" w:type="dxa"/>
+            <w:tcBorders>
+              <w:top w:val="single" w:sz="8" w:space="0" w:color="000000"/>
+              <w:left w:val="single" w:sz="8" w:space="0" w:color="000000"/>
+              <w:bottom w:val="single" w:sz="8" w:space="0" w:color="000000"/>
+              <w:right w:val="single" w:sz="8" w:space="0" w:color="000000"/>
+            </w:tcBorders>
+            <w:shd w:fill="auto" w:val="clear"/>
+          </w:tcPr>
+          <w:p>
+            <w:pPr>
+              <w:pStyle w:val="LOnormal"/>
+              <w:keepNext w:val="false"/>
+              <w:keepLines w:val="false"/>
+              <w:widowControl w:val="false"/>
+              <w:shd w:val="clear" w:fill="auto"/>
+              <w:spacing w:lineRule="auto" w:line="240" w:before="0" w:after="0"/>
+              <w:ind w:left="0" w:right="0" w:hanging="0"/>
+              <w:jc w:val="left"/>
+              <w:rPr/>
+            </w:pPr>
+            <w:r>
+              <w:rPr/>
+              <w:t>Primary actor</w:t>
+            </w:r>
+          </w:p>
+        </w:tc>
+        <w:tc>
+          <w:tcPr>
+            <w:tcW w:w="2340" w:type="dxa"/>
+            <w:tcBorders>
+              <w:top w:val="single" w:sz="8" w:space="0" w:color="000000"/>
+              <w:left w:val="single" w:sz="8" w:space="0" w:color="000000"/>
+              <w:bottom w:val="single" w:sz="8" w:space="0" w:color="000000"/>
+              <w:right w:val="single" w:sz="8" w:space="0" w:color="000000"/>
+            </w:tcBorders>
+            <w:shd w:fill="auto" w:val="clear"/>
+          </w:tcPr>
+          <w:p>
+            <w:pPr>
+              <w:pStyle w:val="LOnormal"/>
+              <w:keepNext w:val="false"/>
+              <w:keepLines w:val="false"/>
+              <w:widowControl w:val="false"/>
+              <w:shd w:val="clear" w:fill="auto"/>
+              <w:spacing w:lineRule="auto" w:line="240" w:before="0" w:after="0"/>
+              <w:ind w:left="0" w:right="0" w:hanging="0"/>
+              <w:jc w:val="left"/>
+              <w:rPr/>
+            </w:pPr>
+            <w:r>
+              <w:rPr/>
+              <w:t>Agentul de vanzari</w:t>
+            </w:r>
+          </w:p>
+        </w:tc>
+        <w:tc>
+          <w:tcPr>
+            <w:tcW w:w="2340" w:type="dxa"/>
+            <w:tcBorders>
+              <w:top w:val="single" w:sz="8" w:space="0" w:color="000000"/>
+              <w:left w:val="single" w:sz="8" w:space="0" w:color="000000"/>
+              <w:bottom w:val="single" w:sz="8" w:space="0" w:color="000000"/>
+              <w:right w:val="single" w:sz="8" w:space="0" w:color="000000"/>
+            </w:tcBorders>
+            <w:shd w:fill="auto" w:val="clear"/>
+          </w:tcPr>
+          <w:p>
+            <w:pPr>
+              <w:pStyle w:val="LOnormal"/>
+              <w:keepNext w:val="false"/>
+              <w:keepLines w:val="false"/>
+              <w:widowControl w:val="false"/>
+              <w:shd w:val="clear" w:fill="auto"/>
+              <w:spacing w:lineRule="auto" w:line="240" w:before="0" w:after="0"/>
+              <w:ind w:left="0" w:right="0" w:hanging="0"/>
+              <w:jc w:val="left"/>
+              <w:rPr/>
+            </w:pPr>
+            <w:r>
+              <w:rPr/>
+              <w:t>Secondary actors</w:t>
+            </w:r>
+          </w:p>
+        </w:tc>
+        <w:tc>
+          <w:tcPr>
+            <w:tcW w:w="2340" w:type="dxa"/>
+            <w:tcBorders>
+              <w:top w:val="single" w:sz="8" w:space="0" w:color="000000"/>
+              <w:left w:val="single" w:sz="8" w:space="0" w:color="000000"/>
+              <w:bottom w:val="single" w:sz="8" w:space="0" w:color="000000"/>
+              <w:right w:val="single" w:sz="8" w:space="0" w:color="000000"/>
+            </w:tcBorders>
+            <w:shd w:fill="auto" w:val="clear"/>
+          </w:tcPr>
+          <w:p>
+            <w:pPr>
+              <w:pStyle w:val="LOnormal"/>
+              <w:keepNext w:val="false"/>
+              <w:keepLines w:val="false"/>
+              <w:widowControl w:val="false"/>
+              <w:shd w:val="clear" w:fill="auto"/>
+              <w:spacing w:lineRule="auto" w:line="240" w:before="0" w:after="0"/>
+              <w:ind w:left="0" w:right="0" w:hanging="0"/>
+              <w:jc w:val="left"/>
+              <w:rPr/>
+            </w:pPr>
+            <w:r>
+              <w:rPr/>
+              <w:t>-</w:t>
+            </w:r>
+          </w:p>
+        </w:tc>
+      </w:tr>
+      <w:tr>
+        <w:trPr>
+          <w:trHeight w:val="420" w:hRule="atLeast"/>
+        </w:trPr>
+        <w:tc>
+          <w:tcPr>
+            <w:tcW w:w="2340" w:type="dxa"/>
+            <w:tcBorders>
+              <w:top w:val="single" w:sz="8" w:space="0" w:color="000000"/>
+              <w:left w:val="single" w:sz="8" w:space="0" w:color="000000"/>
+              <w:bottom w:val="single" w:sz="8" w:space="0" w:color="000000"/>
+              <w:right w:val="single" w:sz="8" w:space="0" w:color="000000"/>
+            </w:tcBorders>
+            <w:shd w:fill="auto" w:val="clear"/>
+          </w:tcPr>
+          <w:p>
+            <w:pPr>
+              <w:pStyle w:val="LOnormal"/>
+              <w:keepNext w:val="false"/>
+              <w:keepLines w:val="false"/>
+              <w:widowControl w:val="false"/>
+              <w:shd w:val="clear" w:fill="auto"/>
+              <w:spacing w:lineRule="auto" w:line="240" w:before="0" w:after="0"/>
+              <w:ind w:left="0" w:right="0" w:hanging="0"/>
+              <w:jc w:val="left"/>
+              <w:rPr/>
+            </w:pPr>
+            <w:r>
+              <w:rPr/>
+              <w:t>Description</w:t>
+            </w:r>
+          </w:p>
+        </w:tc>
+        <w:tc>
+          <w:tcPr>
+            <w:tcW w:w="7020" w:type="dxa"/>
+            <w:gridSpan w:val="3"/>
+            <w:tcBorders>
+              <w:top w:val="single" w:sz="8" w:space="0" w:color="000000"/>
+              <w:left w:val="single" w:sz="8" w:space="0" w:color="000000"/>
+              <w:bottom w:val="single" w:sz="8" w:space="0" w:color="000000"/>
+              <w:right w:val="single" w:sz="8" w:space="0" w:color="000000"/>
+            </w:tcBorders>
+            <w:shd w:fill="auto" w:val="clear"/>
+          </w:tcPr>
+          <w:p>
+            <w:pPr>
+              <w:pStyle w:val="LOnormal"/>
+              <w:keepNext w:val="false"/>
+              <w:keepLines w:val="false"/>
+              <w:widowControl w:val="false"/>
+              <w:shd w:val="clear" w:fill="auto"/>
+              <w:spacing w:lineRule="auto" w:line="240" w:before="0" w:after="0"/>
+              <w:ind w:left="0" w:right="0" w:hanging="0"/>
+              <w:jc w:val="left"/>
+              <w:rPr>
+                <w:rFonts w:ascii="Arial" w:hAnsi="Arial" w:eastAsia="Arial" w:cs="Arial"/>
+                <w:color w:val="auto"/>
+                <w:kern w:val="0"/>
+                <w:sz w:val="22"/>
+                <w:szCs w:val="22"/>
+                <w:lang w:val="en" w:eastAsia="zh-CN" w:bidi="hi-IN"/>
+              </w:rPr>
+            </w:pPr>
+            <w:r>
+              <w:rPr>
+                <w:rFonts w:eastAsia="Arial" w:cs="Arial"/>
+                <w:color w:val="auto"/>
+                <w:kern w:val="0"/>
+                <w:sz w:val="22"/>
+                <w:szCs w:val="22"/>
+                <w:lang w:val="en" w:eastAsia="zh-CN" w:bidi="hi-IN"/>
+              </w:rPr>
+              <w:t>Anularea unei comenzi, marcand-o ca fiind “anulata”</w:t>
+            </w:r>
+          </w:p>
+        </w:tc>
+      </w:tr>
+      <w:tr>
+        <w:trPr>
+          <w:trHeight w:val="420" w:hRule="atLeast"/>
+        </w:trPr>
+        <w:tc>
+          <w:tcPr>
+            <w:tcW w:w="2340" w:type="dxa"/>
+            <w:tcBorders>
+              <w:top w:val="single" w:sz="8" w:space="0" w:color="000000"/>
+              <w:left w:val="single" w:sz="8" w:space="0" w:color="000000"/>
+              <w:bottom w:val="single" w:sz="8" w:space="0" w:color="000000"/>
+              <w:right w:val="single" w:sz="8" w:space="0" w:color="000000"/>
+            </w:tcBorders>
+            <w:shd w:fill="auto" w:val="clear"/>
+          </w:tcPr>
+          <w:p>
+            <w:pPr>
+              <w:pStyle w:val="LOnormal"/>
+              <w:keepNext w:val="false"/>
+              <w:keepLines w:val="false"/>
+              <w:widowControl w:val="false"/>
+              <w:shd w:val="clear" w:fill="auto"/>
+              <w:spacing w:lineRule="auto" w:line="240" w:before="0" w:after="0"/>
+              <w:ind w:left="0" w:right="0" w:hanging="0"/>
+              <w:jc w:val="left"/>
+              <w:rPr/>
+            </w:pPr>
+            <w:r>
+              <w:rPr/>
+              <w:t>Trigger</w:t>
+            </w:r>
+          </w:p>
+        </w:tc>
+        <w:tc>
+          <w:tcPr>
+            <w:tcW w:w="7020" w:type="dxa"/>
+            <w:gridSpan w:val="3"/>
+            <w:tcBorders>
+              <w:top w:val="single" w:sz="8" w:space="0" w:color="000000"/>
+              <w:left w:val="single" w:sz="8" w:space="0" w:color="000000"/>
+              <w:bottom w:val="single" w:sz="8" w:space="0" w:color="000000"/>
+              <w:right w:val="single" w:sz="8" w:space="0" w:color="000000"/>
+            </w:tcBorders>
+            <w:shd w:fill="auto" w:val="clear"/>
+          </w:tcPr>
+          <w:p>
+            <w:pPr>
+              <w:pStyle w:val="LOnormal"/>
+              <w:keepNext w:val="false"/>
+              <w:keepLines w:val="false"/>
+              <w:widowControl w:val="false"/>
+              <w:shd w:val="clear" w:fill="auto"/>
+              <w:spacing w:lineRule="auto" w:line="240" w:before="0" w:after="0"/>
+              <w:ind w:left="0" w:right="0" w:hanging="0"/>
+              <w:jc w:val="left"/>
+              <w:rPr/>
+            </w:pPr>
+            <w:r>
+              <w:rPr/>
+              <w:t>Apasarea butonului “</w:t>
+            </w:r>
+            <w:r>
+              <w:rPr>
+                <w:rFonts w:eastAsia="Arial" w:cs="Arial"/>
+                <w:color w:val="auto"/>
+                <w:kern w:val="0"/>
+                <w:sz w:val="22"/>
+                <w:szCs w:val="22"/>
+                <w:lang w:val="en" w:eastAsia="zh-CN" w:bidi="hi-IN"/>
+              </w:rPr>
+              <w:t>Anulare</w:t>
+            </w:r>
+            <w:r>
+              <w:rPr/>
+              <w:t xml:space="preserve"> comanda</w:t>
+            </w:r>
+            <w:r>
+              <w:rPr/>
+              <w:t xml:space="preserve">” </w:t>
+            </w:r>
+            <w:r>
+              <w:rPr/>
+              <w:t>din dreptul unei comenzi</w:t>
+            </w:r>
+            <w:r>
+              <w:rPr/>
+              <w:t xml:space="preserve"> de pe fereastra </w:t>
+            </w:r>
+            <w:r>
+              <w:rPr/>
+              <w:t xml:space="preserve">cu istoricul de </w:t>
+            </w:r>
+            <w:r>
+              <w:rPr>
+                <w:rFonts w:eastAsia="Arial" w:cs="Arial"/>
+                <w:color w:val="auto"/>
+                <w:kern w:val="0"/>
+                <w:sz w:val="22"/>
+                <w:szCs w:val="22"/>
+                <w:lang w:val="en" w:eastAsia="zh-CN" w:bidi="hi-IN"/>
+              </w:rPr>
+              <w:t>comenzi</w:t>
+            </w:r>
+          </w:p>
+        </w:tc>
+      </w:tr>
+      <w:tr>
+        <w:trPr>
+          <w:trHeight w:val="420" w:hRule="atLeast"/>
+        </w:trPr>
+        <w:tc>
+          <w:tcPr>
+            <w:tcW w:w="2340" w:type="dxa"/>
+            <w:tcBorders>
+              <w:top w:val="single" w:sz="8" w:space="0" w:color="000000"/>
+              <w:left w:val="single" w:sz="8" w:space="0" w:color="000000"/>
+              <w:bottom w:val="single" w:sz="8" w:space="0" w:color="000000"/>
+              <w:right w:val="single" w:sz="8" w:space="0" w:color="000000"/>
+            </w:tcBorders>
+            <w:shd w:fill="auto" w:val="clear"/>
+          </w:tcPr>
+          <w:p>
+            <w:pPr>
+              <w:pStyle w:val="LOnormal"/>
+              <w:keepNext w:val="false"/>
+              <w:keepLines w:val="false"/>
+              <w:widowControl w:val="false"/>
+              <w:shd w:val="clear" w:fill="auto"/>
+              <w:spacing w:lineRule="auto" w:line="240" w:before="0" w:after="0"/>
+              <w:ind w:left="0" w:right="0" w:hanging="0"/>
+              <w:jc w:val="left"/>
+              <w:rPr/>
+            </w:pPr>
+            <w:r>
+              <w:rPr/>
+              <w:t>Preconditions</w:t>
+            </w:r>
+          </w:p>
+        </w:tc>
+        <w:tc>
+          <w:tcPr>
+            <w:tcW w:w="7020" w:type="dxa"/>
+            <w:gridSpan w:val="3"/>
+            <w:tcBorders>
+              <w:top w:val="single" w:sz="8" w:space="0" w:color="000000"/>
+              <w:left w:val="single" w:sz="8" w:space="0" w:color="000000"/>
+              <w:bottom w:val="single" w:sz="8" w:space="0" w:color="000000"/>
+              <w:right w:val="single" w:sz="8" w:space="0" w:color="000000"/>
+            </w:tcBorders>
+            <w:shd w:fill="auto" w:val="clear"/>
+          </w:tcPr>
+          <w:p>
+            <w:pPr>
+              <w:pStyle w:val="LOnormal"/>
+              <w:keepNext w:val="false"/>
+              <w:keepLines w:val="false"/>
+              <w:widowControl w:val="false"/>
+              <w:shd w:val="clear" w:fill="auto"/>
+              <w:spacing w:lineRule="auto" w:line="240" w:before="0" w:after="0"/>
+              <w:ind w:left="0" w:right="0" w:hanging="0"/>
+              <w:jc w:val="left"/>
+              <w:rPr/>
+            </w:pPr>
+            <w:r>
+              <w:rPr/>
+              <w:t xml:space="preserve">Agentul trebuie sa fie autentificat si sa aiba deschisa fereastra cu </w:t>
+            </w:r>
+            <w:r>
+              <w:rPr/>
+              <w:t>istoricul comenzilor</w:t>
+            </w:r>
+          </w:p>
+        </w:tc>
+      </w:tr>
+      <w:tr>
+        <w:trPr>
+          <w:trHeight w:val="420" w:hRule="atLeast"/>
+        </w:trPr>
+        <w:tc>
+          <w:tcPr>
+            <w:tcW w:w="2340" w:type="dxa"/>
+            <w:tcBorders>
+              <w:top w:val="single" w:sz="8" w:space="0" w:color="000000"/>
+              <w:left w:val="single" w:sz="8" w:space="0" w:color="000000"/>
+              <w:bottom w:val="single" w:sz="8" w:space="0" w:color="000000"/>
+              <w:right w:val="single" w:sz="8" w:space="0" w:color="000000"/>
+            </w:tcBorders>
+            <w:shd w:fill="auto" w:val="clear"/>
+          </w:tcPr>
+          <w:p>
+            <w:pPr>
+              <w:pStyle w:val="LOnormal"/>
+              <w:keepNext w:val="false"/>
+              <w:keepLines w:val="false"/>
+              <w:widowControl w:val="false"/>
+              <w:shd w:val="clear" w:fill="auto"/>
+              <w:spacing w:lineRule="auto" w:line="240" w:before="0" w:after="0"/>
+              <w:ind w:left="0" w:right="0" w:hanging="0"/>
+              <w:jc w:val="left"/>
+              <w:rPr/>
+            </w:pPr>
+            <w:r>
+              <w:rPr/>
+              <w:t>Postconditions</w:t>
+            </w:r>
+          </w:p>
+        </w:tc>
+        <w:tc>
+          <w:tcPr>
+            <w:tcW w:w="7020" w:type="dxa"/>
+            <w:gridSpan w:val="3"/>
+            <w:tcBorders>
+              <w:top w:val="single" w:sz="8" w:space="0" w:color="000000"/>
+              <w:left w:val="single" w:sz="8" w:space="0" w:color="000000"/>
+              <w:bottom w:val="single" w:sz="8" w:space="0" w:color="000000"/>
+              <w:right w:val="single" w:sz="8" w:space="0" w:color="000000"/>
+            </w:tcBorders>
+            <w:shd w:fill="auto" w:val="clear"/>
+          </w:tcPr>
+          <w:p>
+            <w:pPr>
+              <w:pStyle w:val="LOnormal"/>
+              <w:keepNext w:val="false"/>
+              <w:keepLines w:val="false"/>
+              <w:widowControl w:val="false"/>
+              <w:shd w:val="clear" w:fill="auto"/>
+              <w:spacing w:lineRule="auto" w:line="240" w:before="0" w:after="0"/>
+              <w:ind w:left="0" w:right="0" w:hanging="0"/>
+              <w:jc w:val="left"/>
+              <w:rPr/>
+            </w:pPr>
+            <w:r>
+              <w:rPr/>
+              <w:t xml:space="preserve">Agentul de vanzari a </w:t>
+            </w:r>
+            <w:r>
+              <w:rPr>
+                <w:rFonts w:eastAsia="Arial" w:cs="Arial"/>
+                <w:color w:val="auto"/>
+                <w:kern w:val="0"/>
+                <w:sz w:val="22"/>
+                <w:szCs w:val="22"/>
+                <w:lang w:val="en" w:eastAsia="zh-CN" w:bidi="hi-IN"/>
+              </w:rPr>
+              <w:t>marcat o comanda ca fiind “</w:t>
+            </w:r>
+            <w:r>
+              <w:rPr>
+                <w:rFonts w:eastAsia="Arial" w:cs="Arial"/>
+                <w:color w:val="auto"/>
+                <w:kern w:val="0"/>
+                <w:sz w:val="22"/>
+                <w:szCs w:val="22"/>
+                <w:lang w:val="en" w:eastAsia="zh-CN" w:bidi="hi-IN"/>
+              </w:rPr>
+              <w:t>anulata</w:t>
+            </w:r>
+            <w:r>
+              <w:rPr>
+                <w:rFonts w:eastAsia="Arial" w:cs="Arial"/>
+                <w:color w:val="auto"/>
+                <w:kern w:val="0"/>
+                <w:sz w:val="22"/>
+                <w:szCs w:val="22"/>
+                <w:lang w:val="en" w:eastAsia="zh-CN" w:bidi="hi-IN"/>
+              </w:rPr>
+              <w:t>”, buto</w:t>
+            </w:r>
+            <w:r>
+              <w:rPr>
+                <w:rFonts w:eastAsia="Arial" w:cs="Arial"/>
+                <w:color w:val="auto"/>
+                <w:kern w:val="0"/>
+                <w:sz w:val="22"/>
+                <w:szCs w:val="22"/>
+                <w:lang w:val="en" w:eastAsia="zh-CN" w:bidi="hi-IN"/>
+              </w:rPr>
+              <w:t>anele</w:t>
+            </w:r>
+            <w:r>
+              <w:rPr>
+                <w:rFonts w:eastAsia="Arial" w:cs="Arial"/>
+                <w:color w:val="auto"/>
+                <w:kern w:val="0"/>
+                <w:sz w:val="22"/>
+                <w:szCs w:val="22"/>
+                <w:lang w:val="en" w:eastAsia="zh-CN" w:bidi="hi-IN"/>
+              </w:rPr>
+              <w:t xml:space="preserve"> din dreptul acesteia devenind indisponibil</w:t>
+            </w:r>
+          </w:p>
+        </w:tc>
+      </w:tr>
+      <w:tr>
+        <w:trPr>
+          <w:trHeight w:val="420" w:hRule="atLeast"/>
+        </w:trPr>
+        <w:tc>
+          <w:tcPr>
+            <w:tcW w:w="2340" w:type="dxa"/>
+            <w:tcBorders>
+              <w:top w:val="single" w:sz="8" w:space="0" w:color="000000"/>
+              <w:left w:val="single" w:sz="8" w:space="0" w:color="000000"/>
+              <w:bottom w:val="single" w:sz="8" w:space="0" w:color="000000"/>
+              <w:right w:val="single" w:sz="8" w:space="0" w:color="000000"/>
+            </w:tcBorders>
+            <w:shd w:fill="auto" w:val="clear"/>
+          </w:tcPr>
+          <w:p>
+            <w:pPr>
+              <w:pStyle w:val="LOnormal"/>
+              <w:keepNext w:val="false"/>
+              <w:keepLines w:val="false"/>
+              <w:widowControl w:val="false"/>
+              <w:shd w:val="clear" w:fill="auto"/>
+              <w:spacing w:lineRule="auto" w:line="240" w:before="0" w:after="0"/>
+              <w:ind w:left="0" w:right="0" w:hanging="0"/>
+              <w:jc w:val="left"/>
+              <w:rPr/>
+            </w:pPr>
+            <w:r>
+              <w:rPr/>
+              <w:t>Normal flow</w:t>
+            </w:r>
+          </w:p>
+        </w:tc>
+        <w:tc>
+          <w:tcPr>
+            <w:tcW w:w="7020" w:type="dxa"/>
+            <w:gridSpan w:val="3"/>
+            <w:tcBorders>
+              <w:top w:val="single" w:sz="8" w:space="0" w:color="000000"/>
+              <w:left w:val="single" w:sz="8" w:space="0" w:color="000000"/>
+              <w:bottom w:val="single" w:sz="8" w:space="0" w:color="000000"/>
+              <w:right w:val="single" w:sz="8" w:space="0" w:color="000000"/>
+            </w:tcBorders>
+            <w:shd w:fill="auto" w:val="clear"/>
+          </w:tcPr>
+          <w:p>
+            <w:pPr>
+              <w:pStyle w:val="LOnormal"/>
+              <w:keepNext w:val="false"/>
+              <w:keepLines w:val="false"/>
+              <w:widowControl w:val="false"/>
+              <w:shd w:val="clear" w:fill="auto"/>
+              <w:spacing w:lineRule="auto" w:line="240" w:before="0" w:after="0"/>
+              <w:ind w:left="0" w:right="0" w:hanging="0"/>
+              <w:jc w:val="left"/>
+              <w:rPr/>
+            </w:pPr>
+            <w:r>
+              <w:rPr/>
+              <w:t>1. Agentul deschide aplicatia si se autentifica</w:t>
+            </w:r>
+          </w:p>
+          <w:p>
+            <w:pPr>
+              <w:pStyle w:val="LOnormal"/>
+              <w:widowControl w:val="false"/>
+              <w:shd w:val="clear" w:fill="auto"/>
+              <w:spacing w:lineRule="auto" w:line="240" w:before="0" w:after="0"/>
+              <w:ind w:left="0" w:right="0" w:hanging="0"/>
+              <w:jc w:val="left"/>
+              <w:rPr/>
+            </w:pPr>
+            <w:r>
+              <w:rPr/>
+              <w:t>2. Aplicatia afiseaza fereastra cu lista de produselor</w:t>
+            </w:r>
+          </w:p>
+          <w:p>
+            <w:pPr>
+              <w:pStyle w:val="LOnormal"/>
+              <w:widowControl w:val="false"/>
+              <w:shd w:val="clear" w:fill="auto"/>
+              <w:spacing w:lineRule="auto" w:line="240" w:before="0" w:after="0"/>
+              <w:ind w:left="0" w:right="0" w:hanging="0"/>
+              <w:jc w:val="left"/>
+              <w:rPr/>
+            </w:pPr>
+            <w:r>
+              <w:rPr/>
+              <w:t>3. Agentul apasa butonul “Istoric comenzi”</w:t>
+            </w:r>
+          </w:p>
+          <w:p>
+            <w:pPr>
+              <w:pStyle w:val="LOnormal"/>
+              <w:widowControl w:val="false"/>
+              <w:shd w:val="clear" w:fill="auto"/>
+              <w:spacing w:lineRule="auto" w:line="240" w:before="0" w:after="0"/>
+              <w:ind w:left="0" w:right="0" w:hanging="0"/>
+              <w:jc w:val="left"/>
+              <w:rPr/>
+            </w:pPr>
+            <w:r>
+              <w:rPr/>
+              <w:t>4. Aplicatia afiseaza fereastra cu istoricul comenzilor</w:t>
+            </w:r>
+          </w:p>
+          <w:p>
+            <w:pPr>
+              <w:pStyle w:val="LOnormal"/>
+              <w:widowControl w:val="false"/>
+              <w:shd w:val="clear" w:fill="auto"/>
+              <w:spacing w:lineRule="auto" w:line="240" w:before="0" w:after="0"/>
+              <w:ind w:left="0" w:right="0" w:hanging="0"/>
+              <w:jc w:val="left"/>
+              <w:rPr/>
+            </w:pPr>
+            <w:r>
+              <w:rPr/>
+              <w:t>5. Agentul apasa butonul “</w:t>
+            </w:r>
+            <w:r>
+              <w:rPr>
+                <w:rFonts w:eastAsia="Arial" w:cs="Arial"/>
+                <w:color w:val="auto"/>
+                <w:kern w:val="0"/>
+                <w:sz w:val="22"/>
+                <w:szCs w:val="22"/>
+                <w:lang w:val="en" w:eastAsia="zh-CN" w:bidi="hi-IN"/>
+              </w:rPr>
+              <w:t>Anulare</w:t>
+            </w:r>
+            <w:r>
+              <w:rPr/>
+              <w:t xml:space="preserve"> comanda” din dreptul unei comenzi</w:t>
+            </w:r>
+          </w:p>
+        </w:tc>
+      </w:tr>
+      <w:tr>
+        <w:trPr>
+          <w:trHeight w:val="420" w:hRule="atLeast"/>
+        </w:trPr>
+        <w:tc>
+          <w:tcPr>
+            <w:tcW w:w="2340" w:type="dxa"/>
+            <w:tcBorders>
+              <w:top w:val="single" w:sz="8" w:space="0" w:color="000000"/>
+              <w:left w:val="single" w:sz="8" w:space="0" w:color="000000"/>
+              <w:bottom w:val="single" w:sz="8" w:space="0" w:color="000000"/>
+              <w:right w:val="single" w:sz="8" w:space="0" w:color="000000"/>
+            </w:tcBorders>
+            <w:shd w:fill="auto" w:val="clear"/>
+          </w:tcPr>
+          <w:p>
+            <w:pPr>
+              <w:pStyle w:val="LOnormal"/>
+              <w:keepNext w:val="false"/>
+              <w:keepLines w:val="false"/>
+              <w:widowControl w:val="false"/>
+              <w:shd w:val="clear" w:fill="auto"/>
+              <w:spacing w:lineRule="auto" w:line="240" w:before="0" w:after="0"/>
+              <w:ind w:left="0" w:right="0" w:hanging="0"/>
+              <w:jc w:val="left"/>
+              <w:rPr/>
+            </w:pPr>
+            <w:r>
+              <w:rPr/>
+              <w:t>Alternative flows</w:t>
+            </w:r>
+          </w:p>
+        </w:tc>
+        <w:tc>
+          <w:tcPr>
+            <w:tcW w:w="7020" w:type="dxa"/>
+            <w:gridSpan w:val="3"/>
+            <w:tcBorders>
+              <w:top w:val="single" w:sz="8" w:space="0" w:color="000000"/>
+              <w:left w:val="single" w:sz="8" w:space="0" w:color="000000"/>
+              <w:bottom w:val="single" w:sz="8" w:space="0" w:color="000000"/>
+              <w:right w:val="single" w:sz="8" w:space="0" w:color="000000"/>
+            </w:tcBorders>
+            <w:shd w:fill="auto" w:val="clear"/>
+          </w:tcPr>
+          <w:p>
+            <w:pPr>
+              <w:pStyle w:val="LOnormal"/>
+              <w:keepNext w:val="false"/>
+              <w:keepLines w:val="false"/>
+              <w:widowControl w:val="false"/>
+              <w:shd w:val="clear" w:fill="auto"/>
+              <w:spacing w:lineRule="auto" w:line="240" w:before="0" w:after="0"/>
+              <w:ind w:left="0" w:right="0" w:hanging="0"/>
+              <w:jc w:val="left"/>
+              <w:rPr>
+                <w:b/>
+                <w:b/>
+                <w:bCs/>
+              </w:rPr>
+            </w:pPr>
+            <w:r>
+              <w:rPr>
+                <w:b w:val="false"/>
+                <w:bCs w:val="false"/>
+              </w:rPr>
+              <w:t>-</w:t>
+            </w:r>
+          </w:p>
+        </w:tc>
+      </w:tr>
+      <w:tr>
+        <w:trPr>
+          <w:trHeight w:val="420" w:hRule="atLeast"/>
+        </w:trPr>
+        <w:tc>
+          <w:tcPr>
+            <w:tcW w:w="2340" w:type="dxa"/>
+            <w:tcBorders>
+              <w:top w:val="single" w:sz="8" w:space="0" w:color="000000"/>
+              <w:left w:val="single" w:sz="8" w:space="0" w:color="000000"/>
+              <w:bottom w:val="single" w:sz="8" w:space="0" w:color="000000"/>
+              <w:right w:val="single" w:sz="8" w:space="0" w:color="000000"/>
+            </w:tcBorders>
+            <w:shd w:fill="auto" w:val="clear"/>
+          </w:tcPr>
+          <w:p>
+            <w:pPr>
+              <w:pStyle w:val="LOnormal"/>
+              <w:keepNext w:val="false"/>
+              <w:keepLines w:val="false"/>
+              <w:widowControl w:val="false"/>
+              <w:shd w:val="clear" w:fill="auto"/>
+              <w:spacing w:lineRule="auto" w:line="240" w:before="0" w:after="0"/>
+              <w:ind w:left="0" w:right="0" w:hanging="0"/>
+              <w:jc w:val="left"/>
+              <w:rPr/>
+            </w:pPr>
+            <w:r>
+              <w:rPr/>
+              <w:t>Exceptions</w:t>
+            </w:r>
+          </w:p>
+        </w:tc>
+        <w:tc>
+          <w:tcPr>
+            <w:tcW w:w="7020" w:type="dxa"/>
+            <w:gridSpan w:val="3"/>
+            <w:tcBorders>
+              <w:top w:val="single" w:sz="8" w:space="0" w:color="000000"/>
+              <w:left w:val="single" w:sz="8" w:space="0" w:color="000000"/>
+              <w:bottom w:val="single" w:sz="8" w:space="0" w:color="000000"/>
+              <w:right w:val="single" w:sz="8" w:space="0" w:color="000000"/>
+            </w:tcBorders>
+            <w:shd w:fill="auto" w:val="clear"/>
+          </w:tcPr>
+          <w:p>
+            <w:pPr>
+              <w:pStyle w:val="LOnormal"/>
+              <w:keepNext w:val="false"/>
+              <w:keepLines w:val="false"/>
+              <w:widowControl w:val="false"/>
+              <w:shd w:val="clear" w:fill="auto"/>
+              <w:spacing w:lineRule="auto" w:line="240" w:before="0" w:after="0"/>
+              <w:ind w:left="0" w:right="0" w:hanging="0"/>
+              <w:jc w:val="left"/>
+              <w:rPr>
+                <w:b w:val="false"/>
+                <w:b w:val="false"/>
+                <w:bCs w:val="false"/>
+              </w:rPr>
+            </w:pPr>
+            <w:r>
+              <w:rPr>
+                <w:b w:val="false"/>
+                <w:bCs w:val="false"/>
+              </w:rPr>
+              <w:t>-</w:t>
             </w:r>
           </w:p>
         </w:tc>
@@ -3543,6 +5027,7 @@
     <w:qFormat/>
     <w:pPr>
       <w:widowControl/>
+      <w:suppressAutoHyphens w:val="true"/>
       <w:bidi w:val="0"/>
       <w:spacing w:lineRule="auto" w:line="276" w:before="200" w:after="0"/>
       <w:jc w:val="both"/>
@@ -3558,8 +5043,8 @@
   </w:style>
   <w:style w:type="paragraph" w:styleId="Heading1">
     <w:name w:val="Heading 1"/>
-    <w:basedOn w:val="Normal1"/>
-    <w:next w:val="Normal1"/>
+    <w:basedOn w:val="LOnormal"/>
+    <w:next w:val="LOnormal"/>
     <w:qFormat/>
     <w:pPr>
       <w:keepNext w:val="true"/>
@@ -3573,8 +5058,8 @@
   </w:style>
   <w:style w:type="paragraph" w:styleId="Heading2">
     <w:name w:val="Heading 2"/>
-    <w:basedOn w:val="Normal1"/>
-    <w:next w:val="Normal1"/>
+    <w:basedOn w:val="LOnormal"/>
+    <w:next w:val="LOnormal"/>
     <w:qFormat/>
     <w:pPr>
       <w:keepNext w:val="true"/>
@@ -3589,8 +5074,8 @@
   </w:style>
   <w:style w:type="paragraph" w:styleId="Heading3">
     <w:name w:val="Heading 3"/>
-    <w:basedOn w:val="Normal1"/>
-    <w:next w:val="Normal1"/>
+    <w:basedOn w:val="LOnormal"/>
+    <w:next w:val="LOnormal"/>
     <w:qFormat/>
     <w:pPr>
       <w:keepNext w:val="true"/>
@@ -3606,8 +5091,8 @@
   </w:style>
   <w:style w:type="paragraph" w:styleId="Heading4">
     <w:name w:val="Heading 4"/>
-    <w:basedOn w:val="Normal1"/>
-    <w:next w:val="Normal1"/>
+    <w:basedOn w:val="LOnormal"/>
+    <w:next w:val="LOnormal"/>
     <w:qFormat/>
     <w:pPr>
       <w:keepNext w:val="true"/>
@@ -3622,8 +5107,8 @@
   </w:style>
   <w:style w:type="paragraph" w:styleId="Heading5">
     <w:name w:val="Heading 5"/>
-    <w:basedOn w:val="Normal1"/>
-    <w:next w:val="Normal1"/>
+    <w:basedOn w:val="LOnormal"/>
+    <w:next w:val="LOnormal"/>
     <w:qFormat/>
     <w:pPr>
       <w:keepNext w:val="true"/>
@@ -3638,8 +5123,8 @@
   </w:style>
   <w:style w:type="paragraph" w:styleId="Heading6">
     <w:name w:val="Heading 6"/>
-    <w:basedOn w:val="Normal1"/>
-    <w:next w:val="Normal1"/>
+    <w:basedOn w:val="LOnormal"/>
+    <w:next w:val="LOnormal"/>
     <w:qFormat/>
     <w:pPr>
       <w:keepNext w:val="true"/>
@@ -3730,11 +5215,12 @@
       <w:rFonts w:cs="Noto Sans Devanagari"/>
     </w:rPr>
   </w:style>
-  <w:style w:type="paragraph" w:styleId="Normal1" w:default="1">
+  <w:style w:type="paragraph" w:styleId="LOnormal" w:default="1">
     <w:name w:val="LO-normal"/>
     <w:qFormat/>
     <w:pPr>
       <w:widowControl/>
+      <w:suppressAutoHyphens w:val="true"/>
       <w:bidi w:val="0"/>
       <w:spacing w:lineRule="auto" w:line="276" w:before="200" w:after="0"/>
       <w:jc w:val="both"/>
@@ -3750,8 +5236,8 @@
   </w:style>
   <w:style w:type="paragraph" w:styleId="Title">
     <w:name w:val="Title"/>
-    <w:basedOn w:val="Normal1"/>
-    <w:next w:val="Normal1"/>
+    <w:basedOn w:val="LOnormal"/>
+    <w:next w:val="LOnormal"/>
     <w:qFormat/>
     <w:pPr>
       <w:keepNext w:val="true"/>
@@ -3765,8 +5251,8 @@
   </w:style>
   <w:style w:type="paragraph" w:styleId="Subtitle">
     <w:name w:val="Subtitle"/>
-    <w:basedOn w:val="Normal1"/>
-    <w:next w:val="Normal1"/>
+    <w:basedOn w:val="LOnormal"/>
+    <w:next w:val="LOnormal"/>
     <w:qFormat/>
     <w:pPr>
       <w:keepNext w:val="true"/>

</xml_diff>